<commit_message>
Added sensor checklist to qapp
</commit_message>
<xml_diff>
--- a/docs/ISO-EPA _Sensor_Technology CheckList_2021_Final_hollister.docx
+++ b/docs/ISO-EPA _Sensor_Technology CheckList_2021_Final_hollister.docx
@@ -221,73 +221,11 @@
         </w:rPr>
         <w:t xml:space="preserve"> </w:t>
       </w:r>
-      <w:r>
-        <w:rPr>
-          <w:rFonts w:ascii="Times New Roman" w:hAnsi="Times New Roman" w:cs="Times New Roman"/>
-          <w:sz w:val="24"/>
-          <w:szCs w:val="24"/>
-        </w:rPr>
-        <w:t>High frequency spatial and temporal dynamics of freshwater cyanobacterial HABs</w:t>
-      </w:r>
-      <w:r>
-        <w:rPr>
-          <w:rFonts w:ascii="Times New Roman" w:hAnsi="Times New Roman" w:cs="Times New Roman"/>
-          <w:sz w:val="24"/>
-          <w:szCs w:val="24"/>
-        </w:rPr>
-        <w:t>.  Part of SSWR 4.3.1 and focus on high priority EPA research area of Harmful Algal Blooms</w:t>
-      </w:r>
-    </w:p>
-    <w:p>
-      <w:pPr>
-        <w:numPr>
-          <w:ilvl w:val="1"/>
-          <w:numId w:val="1"/>
-        </w:numPr>
-        <w:rPr>
-          <w:rFonts w:ascii="Times New Roman" w:hAnsi="Times New Roman" w:cs="Times New Roman"/>
-          <w:sz w:val="24"/>
-          <w:szCs w:val="24"/>
-        </w:rPr>
-      </w:pPr>
-      <w:r>
-        <w:rPr>
-          <w:rFonts w:ascii="Times New Roman" w:hAnsi="Times New Roman" w:cs="Times New Roman"/>
-          <w:sz w:val="24"/>
-          <w:szCs w:val="24"/>
-        </w:rPr>
-        <w:t>POC</w:t>
-      </w:r>
-      <w:r>
-        <w:rPr>
-          <w:rFonts w:ascii="Times New Roman" w:hAnsi="Times New Roman" w:cs="Times New Roman"/>
-          <w:sz w:val="24"/>
-          <w:szCs w:val="24"/>
-        </w:rPr>
-        <w:t>(s)</w:t>
-      </w:r>
-      <w:r>
-        <w:rPr>
-          <w:rFonts w:ascii="Times New Roman" w:hAnsi="Times New Roman" w:cs="Times New Roman"/>
-          <w:sz w:val="24"/>
-          <w:szCs w:val="24"/>
-        </w:rPr>
-        <w:t>: Jeff Hollister, Stephen Shivers</w:t>
-      </w:r>
-      <w:r>
-        <w:rPr>
-          <w:rFonts w:ascii="Times New Roman" w:hAnsi="Times New Roman" w:cs="Times New Roman"/>
-          <w:color w:val="2F5496" w:themeColor="accent1" w:themeShade="BF"/>
-          <w:sz w:val="24"/>
-          <w:szCs w:val="24"/>
-        </w:rPr>
-        <w:t xml:space="preserve"> </w:t>
-      </w:r>
-    </w:p>
-    <w:p>
-      <w:pPr>
-        <w:numPr>
-          <w:ilvl w:val="1"/>
+    </w:p>
+    <w:p>
+      <w:pPr>
+        <w:numPr>
+          <w:ilvl w:val="2"/>
           <w:numId w:val="1"/>
         </w:numPr>
         <w:rPr>
@@ -303,174 +241,86 @@
           <w:sz w:val="24"/>
           <w:szCs w:val="24"/>
         </w:rPr>
-        <w:t>QA Manager</w:t>
-      </w:r>
-      <w:r>
-        <w:rPr>
-          <w:rFonts w:ascii="Times New Roman" w:hAnsi="Times New Roman" w:cs="Times New Roman"/>
-          <w:sz w:val="24"/>
-          <w:szCs w:val="24"/>
-        </w:rPr>
-        <w:t>:</w:t>
-      </w:r>
-      <w:r>
-        <w:rPr>
-          <w:rFonts w:ascii="Times New Roman" w:hAnsi="Times New Roman" w:cs="Times New Roman"/>
+        <w:t>High frequency spatial and temporal dynamics of freshwater cyanobacterial HABs</w:t>
+      </w:r>
+      <w:r>
+        <w:rPr>
+          <w:rFonts w:ascii="Times New Roman" w:hAnsi="Times New Roman" w:cs="Times New Roman"/>
+          <w:sz w:val="24"/>
+          <w:szCs w:val="24"/>
+        </w:rPr>
+        <w:t>.  Part of SSWR 4.3.1 and focus on high priority EPA research area of Harmful Algal Blooms</w:t>
+      </w:r>
+    </w:p>
+    <w:p>
+      <w:pPr>
+        <w:numPr>
+          <w:ilvl w:val="1"/>
+          <w:numId w:val="1"/>
+        </w:numPr>
+        <w:rPr>
+          <w:rFonts w:ascii="Times New Roman" w:hAnsi="Times New Roman" w:cs="Times New Roman"/>
+          <w:sz w:val="24"/>
+          <w:szCs w:val="24"/>
+        </w:rPr>
+      </w:pPr>
+      <w:r>
+        <w:rPr>
+          <w:rFonts w:ascii="Times New Roman" w:hAnsi="Times New Roman" w:cs="Times New Roman"/>
+          <w:sz w:val="24"/>
+          <w:szCs w:val="24"/>
+        </w:rPr>
+        <w:t>POC</w:t>
+      </w:r>
+      <w:r>
+        <w:rPr>
+          <w:rFonts w:ascii="Times New Roman" w:hAnsi="Times New Roman" w:cs="Times New Roman"/>
+          <w:sz w:val="24"/>
+          <w:szCs w:val="24"/>
+        </w:rPr>
+        <w:t>(s)</w:t>
+      </w:r>
+      <w:r>
+        <w:rPr>
+          <w:rFonts w:ascii="Times New Roman" w:hAnsi="Times New Roman" w:cs="Times New Roman"/>
+          <w:sz w:val="24"/>
+          <w:szCs w:val="24"/>
+        </w:rPr>
+        <w:t xml:space="preserve">: </w:t>
+      </w:r>
+    </w:p>
+    <w:p>
+      <w:pPr>
+        <w:numPr>
+          <w:ilvl w:val="2"/>
+          <w:numId w:val="1"/>
+        </w:numPr>
+        <w:rPr>
+          <w:rFonts w:ascii="Times New Roman" w:hAnsi="Times New Roman" w:cs="Times New Roman"/>
+          <w:sz w:val="24"/>
+          <w:szCs w:val="24"/>
+        </w:rPr>
+      </w:pPr>
+      <w:r>
+        <w:rPr>
+          <w:rFonts w:ascii="Times New Roman" w:hAnsi="Times New Roman" w:cs="Times New Roman"/>
+          <w:sz w:val="24"/>
+          <w:szCs w:val="24"/>
+        </w:rPr>
+        <w:t>Jeff Hollister, Stephen Shivers</w:t>
+      </w:r>
+      <w:r>
+        <w:rPr>
+          <w:rFonts w:ascii="Times New Roman" w:hAnsi="Times New Roman" w:cs="Times New Roman"/>
+          <w:color w:val="2F5496" w:themeColor="accent1" w:themeShade="BF"/>
           <w:sz w:val="24"/>
           <w:szCs w:val="24"/>
         </w:rPr>
         <w:t xml:space="preserve"> </w:t>
       </w:r>
-      <w:r>
-        <w:rPr>
-          <w:rFonts w:ascii="Times New Roman" w:hAnsi="Times New Roman" w:cs="Times New Roman"/>
-          <w:sz w:val="24"/>
-          <w:szCs w:val="24"/>
-        </w:rPr>
-        <w:t>Joseph LiVolsi</w:t>
-      </w:r>
-    </w:p>
-    <w:p>
-      <w:pPr>
-        <w:numPr>
-          <w:ilvl w:val="1"/>
-          <w:numId w:val="1"/>
-        </w:numPr>
-        <w:rPr>
-          <w:rFonts w:asciiTheme="minorHAnsi" w:hAnsiTheme="minorHAnsi" w:cstheme="minorHAnsi"/>
-          <w:sz w:val="24"/>
-          <w:szCs w:val="24"/>
-        </w:rPr>
-      </w:pPr>
-      <w:r>
-        <w:rPr>
-          <w:rFonts w:ascii="Times New Roman" w:hAnsi="Times New Roman" w:cs="Times New Roman"/>
-          <w:sz w:val="24"/>
-          <w:szCs w:val="24"/>
-        </w:rPr>
-        <w:t xml:space="preserve">Length of </w:t>
-      </w:r>
-      <w:r>
-        <w:rPr>
-          <w:rFonts w:ascii="Times New Roman" w:hAnsi="Times New Roman" w:cs="Times New Roman"/>
-          <w:sz w:val="24"/>
-          <w:szCs w:val="24"/>
-        </w:rPr>
-        <w:t>project/effort:</w:t>
-      </w:r>
-      <w:r>
-        <w:rPr>
-          <w:rFonts w:ascii="Times New Roman" w:hAnsi="Times New Roman" w:cs="Times New Roman"/>
-          <w:sz w:val="24"/>
-          <w:szCs w:val="24"/>
-        </w:rPr>
-        <w:t xml:space="preserve"> </w:t>
-      </w:r>
-      <w:r>
-        <w:rPr>
-          <w:rFonts w:ascii="Times New Roman" w:hAnsi="Times New Roman" w:cs="Times New Roman"/>
-          <w:sz w:val="24"/>
-          <w:szCs w:val="24"/>
-        </w:rPr>
-        <w:t>May 2021 - TBD</w:t>
-      </w:r>
-    </w:p>
-    <w:p>
-      <w:pPr>
-        <w:ind w:left="1440"/>
-        <w:rPr>
-          <w:rFonts w:ascii="Times New Roman" w:hAnsi="Times New Roman" w:cs="Times New Roman"/>
-          <w:sz w:val="24"/>
-          <w:szCs w:val="24"/>
-        </w:rPr>
-      </w:pPr>
-    </w:p>
-    <w:p>
-      <w:pPr>
-        <w:numPr>
-          <w:ilvl w:val="0"/>
-          <w:numId w:val="1"/>
-        </w:numPr>
-        <w:rPr>
-          <w:rFonts w:ascii="Times New Roman" w:hAnsi="Times New Roman" w:cs="Times New Roman"/>
-          <w:sz w:val="24"/>
-          <w:szCs w:val="24"/>
-        </w:rPr>
-      </w:pPr>
-      <w:r>
-        <w:rPr>
-          <w:rFonts w:ascii="Times New Roman" w:hAnsi="Times New Roman" w:cs="Times New Roman"/>
-          <w:sz w:val="24"/>
-          <w:szCs w:val="24"/>
-        </w:rPr>
-        <w:t>Cloud/Manufacturer Server Use.</w:t>
-      </w:r>
-    </w:p>
-    <w:p>
-      <w:pPr>
-        <w:numPr>
-          <w:ilvl w:val="1"/>
-          <w:numId w:val="1"/>
-        </w:numPr>
-        <w:rPr>
-          <w:rFonts w:ascii="Times New Roman" w:hAnsi="Times New Roman" w:cs="Times New Roman"/>
-          <w:color w:val="1F3864" w:themeColor="accent1" w:themeShade="80"/>
-          <w:sz w:val="24"/>
-          <w:szCs w:val="24"/>
-        </w:rPr>
-      </w:pPr>
-      <w:r>
-        <w:rPr>
-          <w:rFonts w:ascii="Times New Roman" w:hAnsi="Times New Roman" w:cs="Times New Roman"/>
-          <w:sz w:val="24"/>
-          <w:szCs w:val="24"/>
-        </w:rPr>
-        <w:t>Sensor</w:t>
-      </w:r>
-      <w:r>
-        <w:rPr>
-          <w:rFonts w:ascii="Times New Roman" w:hAnsi="Times New Roman" w:cs="Times New Roman"/>
-          <w:sz w:val="24"/>
-          <w:szCs w:val="24"/>
-        </w:rPr>
-        <w:t xml:space="preserve"> cloud</w:t>
-      </w:r>
-      <w:r>
-        <w:rPr>
-          <w:rFonts w:ascii="Times New Roman" w:hAnsi="Times New Roman" w:cs="Times New Roman"/>
-          <w:sz w:val="24"/>
-          <w:szCs w:val="24"/>
-        </w:rPr>
-        <w:t>(s)</w:t>
-      </w:r>
-      <w:r>
-        <w:rPr>
-          <w:rFonts w:ascii="Times New Roman" w:hAnsi="Times New Roman" w:cs="Times New Roman"/>
-          <w:sz w:val="24"/>
-          <w:szCs w:val="24"/>
-        </w:rPr>
-        <w:t>:</w:t>
-      </w:r>
-      <w:r>
-        <w:rPr>
-          <w:rFonts w:ascii="Times New Roman" w:hAnsi="Times New Roman" w:cs="Times New Roman"/>
-          <w:sz w:val="24"/>
-          <w:szCs w:val="24"/>
-        </w:rPr>
-        <w:t xml:space="preserve"> </w:t>
-      </w:r>
-      <w:r>
-        <w:rPr>
-          <w:rFonts w:ascii="Times New Roman" w:hAnsi="Times New Roman" w:cs="Times New Roman"/>
-          <w:sz w:val="24"/>
-          <w:szCs w:val="24"/>
-        </w:rPr>
-        <w:t>https://wqdatalive.com</w:t>
-      </w:r>
-    </w:p>
-    <w:p>
-      <w:pPr>
-        <w:pStyle w:val="ListParagraph"/>
+    </w:p>
+    <w:p>
+      <w:pPr>
         <w:numPr>
           <w:ilvl w:val="1"/>
           <w:numId w:val="1"/>
@@ -478,32 +328,17 @@
         <w:rPr>
           <w:rFonts w:asciiTheme="minorHAnsi" w:hAnsiTheme="minorHAnsi" w:cstheme="minorHAnsi"/>
           <w:color w:val="2F5496" w:themeColor="accent1" w:themeShade="BF"/>
-        </w:rPr>
-      </w:pPr>
-      <w:r>
-        <w:rPr>
-          <w:rFonts w:ascii="Times New Roman" w:hAnsi="Times New Roman" w:cs="Times New Roman"/>
-          <w:sz w:val="24"/>
-          <w:szCs w:val="24"/>
-        </w:rPr>
-        <w:t>The p</w:t>
-      </w:r>
-      <w:r>
-        <w:rPr>
-          <w:rFonts w:ascii="Times New Roman" w:hAnsi="Times New Roman" w:cs="Times New Roman"/>
-          <w:sz w:val="24"/>
-          <w:szCs w:val="24"/>
-        </w:rPr>
-        <w:t xml:space="preserve">hysical location of the servers (manufacturer or cloud) the data will be stored </w:t>
-      </w:r>
-      <w:proofErr w:type="gramStart"/>
-      <w:r>
-        <w:rPr>
-          <w:rFonts w:ascii="Times New Roman" w:hAnsi="Times New Roman" w:cs="Times New Roman"/>
-          <w:sz w:val="24"/>
-          <w:szCs w:val="24"/>
-        </w:rPr>
-        <w:t>on</w:t>
+          <w:sz w:val="24"/>
+          <w:szCs w:val="24"/>
+        </w:rPr>
+      </w:pPr>
+      <w:r>
+        <w:rPr>
+          <w:rFonts w:ascii="Times New Roman" w:hAnsi="Times New Roman" w:cs="Times New Roman"/>
+          <w:sz w:val="24"/>
+          <w:szCs w:val="24"/>
+        </w:rPr>
+        <w:t>QA Manager</w:t>
       </w:r>
       <w:r>
         <w:rPr>
@@ -513,7 +348,6 @@
         </w:rPr>
         <w:t>:</w:t>
       </w:r>
-      <w:proofErr w:type="gramEnd"/>
       <w:r>
         <w:rPr>
           <w:rFonts w:ascii="Times New Roman" w:hAnsi="Times New Roman" w:cs="Times New Roman"/>
@@ -522,122 +356,11 @@
         </w:rPr>
         <w:t xml:space="preserve"> </w:t>
       </w:r>
-      <w:r>
-        <w:rPr>
-          <w:rFonts w:ascii="Times New Roman" w:hAnsi="Times New Roman" w:cs="Times New Roman"/>
-          <w:sz w:val="24"/>
-          <w:szCs w:val="24"/>
-        </w:rPr>
-        <w:t>Suwanee, GA</w:t>
-      </w:r>
-    </w:p>
-    <w:p>
-      <w:pPr>
-        <w:numPr>
-          <w:ilvl w:val="1"/>
-          <w:numId w:val="1"/>
-        </w:numPr>
-        <w:rPr>
-          <w:rFonts w:ascii="Times New Roman" w:hAnsi="Times New Roman" w:cs="Times New Roman"/>
-          <w:sz w:val="24"/>
-          <w:szCs w:val="24"/>
-        </w:rPr>
-      </w:pPr>
-      <w:r>
-        <w:rPr>
-          <w:rFonts w:ascii="Times New Roman" w:hAnsi="Times New Roman" w:cs="Times New Roman"/>
-          <w:sz w:val="24"/>
-          <w:szCs w:val="24"/>
-        </w:rPr>
-        <w:t xml:space="preserve">Will </w:t>
-      </w:r>
-      <w:r>
-        <w:rPr>
-          <w:rFonts w:ascii="Times New Roman" w:hAnsi="Times New Roman" w:cs="Times New Roman"/>
-          <w:sz w:val="24"/>
-          <w:szCs w:val="24"/>
-        </w:rPr>
-        <w:t xml:space="preserve">the </w:t>
-      </w:r>
-      <w:r>
-        <w:rPr>
-          <w:rFonts w:ascii="Times New Roman" w:hAnsi="Times New Roman" w:cs="Times New Roman"/>
-          <w:sz w:val="24"/>
-          <w:szCs w:val="24"/>
-        </w:rPr>
-        <w:t>dat</w:t>
-      </w:r>
-      <w:r>
-        <w:rPr>
-          <w:rFonts w:ascii="Times New Roman" w:hAnsi="Times New Roman" w:cs="Times New Roman"/>
-          <w:sz w:val="24"/>
-          <w:szCs w:val="24"/>
-        </w:rPr>
-        <w:t>a</w:t>
-      </w:r>
-      <w:r>
-        <w:rPr>
-          <w:rFonts w:ascii="Times New Roman" w:hAnsi="Times New Roman" w:cs="Times New Roman"/>
-          <w:sz w:val="24"/>
-          <w:szCs w:val="24"/>
-        </w:rPr>
-        <w:t xml:space="preserve"> from the </w:t>
-      </w:r>
-      <w:r>
-        <w:rPr>
-          <w:rFonts w:ascii="Times New Roman" w:hAnsi="Times New Roman" w:cs="Times New Roman"/>
-          <w:sz w:val="24"/>
-          <w:szCs w:val="24"/>
-        </w:rPr>
-        <w:t xml:space="preserve">sensor </w:t>
-      </w:r>
-      <w:r>
-        <w:rPr>
-          <w:rFonts w:ascii="Times New Roman" w:hAnsi="Times New Roman" w:cs="Times New Roman"/>
-          <w:sz w:val="24"/>
-          <w:szCs w:val="24"/>
-        </w:rPr>
-        <w:t xml:space="preserve">device be immediately displayed on the manufacturer’s website? </w:t>
-      </w:r>
-      <w:proofErr w:type="gramStart"/>
-      <w:r>
-        <w:rPr>
-          <w:rFonts w:ascii="Times New Roman" w:hAnsi="Times New Roman" w:cs="Times New Roman"/>
-          <w:sz w:val="24"/>
-          <w:szCs w:val="24"/>
-        </w:rPr>
-        <w:t>Yes</w:t>
-      </w:r>
-      <w:proofErr w:type="gramEnd"/>
-      <w:r>
-        <w:rPr>
-          <w:rFonts w:ascii="Times New Roman" w:hAnsi="Times New Roman" w:cs="Times New Roman"/>
-          <w:sz w:val="24"/>
-          <w:szCs w:val="24"/>
-        </w:rPr>
-        <w:t xml:space="preserve"> If yes, see </w:t>
-      </w:r>
-      <w:r>
-        <w:rPr>
-          <w:rFonts w:ascii="Times New Roman" w:hAnsi="Times New Roman" w:cs="Times New Roman"/>
-          <w:sz w:val="24"/>
-          <w:szCs w:val="24"/>
-        </w:rPr>
-        <w:t>d.,</w:t>
-      </w:r>
-      <w:r>
-        <w:rPr>
-          <w:rFonts w:ascii="Times New Roman" w:hAnsi="Times New Roman" w:cs="Times New Roman"/>
-          <w:sz w:val="24"/>
-          <w:szCs w:val="24"/>
-        </w:rPr>
-        <w:t xml:space="preserve"> </w:t>
-      </w:r>
-    </w:p>
-    <w:p>
-      <w:pPr>
-        <w:numPr>
-          <w:ilvl w:val="1"/>
+    </w:p>
+    <w:p>
+      <w:pPr>
+        <w:numPr>
+          <w:ilvl w:val="2"/>
           <w:numId w:val="1"/>
         </w:numPr>
         <w:rPr>
@@ -653,23 +376,36 @@
           <w:sz w:val="24"/>
           <w:szCs w:val="24"/>
         </w:rPr>
-        <w:t xml:space="preserve">How is the sensor </w:t>
-      </w:r>
-      <w:r>
-        <w:rPr>
-          <w:rFonts w:ascii="Times New Roman" w:hAnsi="Times New Roman" w:cs="Times New Roman"/>
-          <w:sz w:val="24"/>
-          <w:szCs w:val="24"/>
-        </w:rPr>
-        <w:t xml:space="preserve">/data logger </w:t>
-      </w:r>
-      <w:r>
-        <w:rPr>
-          <w:rFonts w:ascii="Times New Roman" w:hAnsi="Times New Roman" w:cs="Times New Roman"/>
-          <w:sz w:val="24"/>
-          <w:szCs w:val="24"/>
-        </w:rPr>
-        <w:t>depicted (i.e. name, number, or other)?</w:t>
+        <w:t>Joseph LiVolsi</w:t>
+      </w:r>
+    </w:p>
+    <w:p>
+      <w:pPr>
+        <w:numPr>
+          <w:ilvl w:val="1"/>
+          <w:numId w:val="1"/>
+        </w:numPr>
+        <w:rPr>
+          <w:rFonts w:asciiTheme="minorHAnsi" w:hAnsiTheme="minorHAnsi" w:cstheme="minorHAnsi"/>
+          <w:sz w:val="24"/>
+          <w:szCs w:val="24"/>
+        </w:rPr>
+      </w:pPr>
+      <w:r>
+        <w:rPr>
+          <w:rFonts w:ascii="Times New Roman" w:hAnsi="Times New Roman" w:cs="Times New Roman"/>
+          <w:sz w:val="24"/>
+          <w:szCs w:val="24"/>
+        </w:rPr>
+        <w:t xml:space="preserve">Length of </w:t>
+      </w:r>
+      <w:r>
+        <w:rPr>
+          <w:rFonts w:ascii="Times New Roman" w:hAnsi="Times New Roman" w:cs="Times New Roman"/>
+          <w:sz w:val="24"/>
+          <w:szCs w:val="24"/>
+        </w:rPr>
+        <w:t>project/effort:</w:t>
       </w:r>
       <w:r>
         <w:rPr>
@@ -679,57 +415,138 @@
         </w:rPr>
         <w:t xml:space="preserve"> </w:t>
       </w:r>
-      <w:r>
-        <w:rPr>
-          <w:rFonts w:ascii="Times New Roman" w:hAnsi="Times New Roman" w:cs="Times New Roman"/>
-          <w:sz w:val="24"/>
-          <w:szCs w:val="24"/>
-        </w:rPr>
-        <w:t>Site Name</w:t>
-      </w:r>
-      <w:r>
-        <w:rPr>
-          <w:rFonts w:ascii="Times New Roman" w:hAnsi="Times New Roman" w:cs="Times New Roman"/>
-          <w:sz w:val="24"/>
-          <w:szCs w:val="24"/>
-        </w:rPr>
-        <w:t xml:space="preserve"> (e.g. Shubael Pond)</w:t>
-      </w:r>
-      <w:r>
-        <w:rPr>
-          <w:rFonts w:ascii="Times New Roman" w:hAnsi="Times New Roman" w:cs="Times New Roman"/>
-          <w:sz w:val="24"/>
-          <w:szCs w:val="24"/>
-        </w:rPr>
-        <w:t xml:space="preserve"> and buoy </w:t>
-      </w:r>
-      <w:r>
-        <w:rPr>
-          <w:rFonts w:ascii="Times New Roman" w:hAnsi="Times New Roman" w:cs="Times New Roman"/>
-          <w:sz w:val="24"/>
-          <w:szCs w:val="24"/>
-        </w:rPr>
-        <w:t>name (</w:t>
-      </w:r>
-      <w:r>
-        <w:rPr>
-          <w:rFonts w:ascii="Times New Roman" w:hAnsi="Times New Roman" w:cs="Times New Roman"/>
-          <w:sz w:val="24"/>
-          <w:szCs w:val="24"/>
-        </w:rPr>
-        <w:t>X2-CB-C-VZ4G-20193</w:t>
-      </w:r>
-      <w:r>
-        <w:rPr>
-          <w:rFonts w:ascii="Times New Roman" w:hAnsi="Times New Roman" w:cs="Times New Roman"/>
-          <w:sz w:val="24"/>
-          <w:szCs w:val="24"/>
-        </w:rPr>
-        <w:t>)</w:t>
-      </w:r>
-    </w:p>
-    <w:p>
-      <w:pPr>
+    </w:p>
+    <w:p>
+      <w:pPr>
+        <w:numPr>
+          <w:ilvl w:val="2"/>
+          <w:numId w:val="1"/>
+        </w:numPr>
+        <w:rPr>
+          <w:rFonts w:asciiTheme="minorHAnsi" w:hAnsiTheme="minorHAnsi" w:cstheme="minorHAnsi"/>
+          <w:sz w:val="24"/>
+          <w:szCs w:val="24"/>
+        </w:rPr>
+      </w:pPr>
+      <w:r>
+        <w:rPr>
+          <w:rFonts w:ascii="Times New Roman" w:hAnsi="Times New Roman" w:cs="Times New Roman"/>
+          <w:sz w:val="24"/>
+          <w:szCs w:val="24"/>
+        </w:rPr>
+        <w:t>May 2021 - TBD</w:t>
+      </w:r>
+    </w:p>
+    <w:p>
+      <w:pPr>
+        <w:ind w:left="1440"/>
+        <w:rPr>
+          <w:rFonts w:ascii="Times New Roman" w:hAnsi="Times New Roman" w:cs="Times New Roman"/>
+          <w:sz w:val="24"/>
+          <w:szCs w:val="24"/>
+        </w:rPr>
+      </w:pPr>
+    </w:p>
+    <w:p>
+      <w:pPr>
+        <w:numPr>
+          <w:ilvl w:val="0"/>
+          <w:numId w:val="1"/>
+        </w:numPr>
+        <w:rPr>
+          <w:rFonts w:ascii="Times New Roman" w:hAnsi="Times New Roman" w:cs="Times New Roman"/>
+          <w:sz w:val="24"/>
+          <w:szCs w:val="24"/>
+        </w:rPr>
+      </w:pPr>
+      <w:r>
+        <w:rPr>
+          <w:rFonts w:ascii="Times New Roman" w:hAnsi="Times New Roman" w:cs="Times New Roman"/>
+          <w:sz w:val="24"/>
+          <w:szCs w:val="24"/>
+        </w:rPr>
+        <w:t>Cloud/Manufacturer Server Use.</w:t>
+      </w:r>
+    </w:p>
+    <w:p>
+      <w:pPr>
+        <w:numPr>
+          <w:ilvl w:val="1"/>
+          <w:numId w:val="1"/>
+        </w:numPr>
+        <w:rPr>
+          <w:rFonts w:ascii="Times New Roman" w:hAnsi="Times New Roman" w:cs="Times New Roman"/>
+          <w:color w:val="1F3864" w:themeColor="accent1" w:themeShade="80"/>
+          <w:sz w:val="24"/>
+          <w:szCs w:val="24"/>
+        </w:rPr>
+      </w:pPr>
+      <w:r>
+        <w:rPr>
+          <w:rFonts w:ascii="Times New Roman" w:hAnsi="Times New Roman" w:cs="Times New Roman"/>
+          <w:sz w:val="24"/>
+          <w:szCs w:val="24"/>
+        </w:rPr>
+        <w:t>Sensor</w:t>
+      </w:r>
+      <w:r>
+        <w:rPr>
+          <w:rFonts w:ascii="Times New Roman" w:hAnsi="Times New Roman" w:cs="Times New Roman"/>
+          <w:sz w:val="24"/>
+          <w:szCs w:val="24"/>
+        </w:rPr>
+        <w:t xml:space="preserve"> cloud</w:t>
+      </w:r>
+      <w:r>
+        <w:rPr>
+          <w:rFonts w:ascii="Times New Roman" w:hAnsi="Times New Roman" w:cs="Times New Roman"/>
+          <w:sz w:val="24"/>
+          <w:szCs w:val="24"/>
+        </w:rPr>
+        <w:t>(s)</w:t>
+      </w:r>
+      <w:r>
+        <w:rPr>
+          <w:rFonts w:ascii="Times New Roman" w:hAnsi="Times New Roman" w:cs="Times New Roman"/>
+          <w:sz w:val="24"/>
+          <w:szCs w:val="24"/>
+        </w:rPr>
+        <w:t>:</w:t>
+      </w:r>
+    </w:p>
+    <w:p>
+      <w:pPr>
+        <w:numPr>
+          <w:ilvl w:val="2"/>
+          <w:numId w:val="1"/>
+        </w:numPr>
+        <w:rPr>
+          <w:rFonts w:ascii="Times New Roman" w:hAnsi="Times New Roman" w:cs="Times New Roman"/>
+          <w:color w:val="1F3864" w:themeColor="accent1" w:themeShade="80"/>
+          <w:sz w:val="24"/>
+          <w:szCs w:val="24"/>
+        </w:rPr>
+      </w:pPr>
+      <w:r>
+        <w:rPr>
+          <w:rFonts w:ascii="Times New Roman" w:hAnsi="Times New Roman" w:cs="Times New Roman"/>
+          <w:sz w:val="24"/>
+          <w:szCs w:val="24"/>
+        </w:rPr>
+        <w:t xml:space="preserve"> </w:t>
+      </w:r>
+      <w:r>
+        <w:rPr>
+          <w:rFonts w:ascii="Times New Roman" w:hAnsi="Times New Roman" w:cs="Times New Roman"/>
+          <w:sz w:val="24"/>
+          <w:szCs w:val="24"/>
+        </w:rPr>
+        <w:t>https://wqdatalive.com</w:t>
+      </w:r>
+    </w:p>
+    <w:p>
+      <w:pPr>
+        <w:pStyle w:val="ListParagraph"/>
         <w:numPr>
           <w:ilvl w:val="1"/>
           <w:numId w:val="1"/>
@@ -737,25 +554,31 @@
         <w:rPr>
           <w:rFonts w:asciiTheme="minorHAnsi" w:hAnsiTheme="minorHAnsi" w:cstheme="minorHAnsi"/>
           <w:color w:val="2F5496" w:themeColor="accent1" w:themeShade="BF"/>
-          <w:sz w:val="24"/>
-          <w:szCs w:val="24"/>
-        </w:rPr>
-      </w:pPr>
-      <w:r>
-        <w:rPr>
-          <w:rFonts w:ascii="Times New Roman" w:hAnsi="Times New Roman" w:cs="Times New Roman"/>
-          <w:sz w:val="24"/>
-          <w:szCs w:val="24"/>
-        </w:rPr>
-        <w:t xml:space="preserve">What sensor </w:t>
-      </w:r>
-      <w:r>
-        <w:rPr>
-          <w:rFonts w:ascii="Times New Roman" w:hAnsi="Times New Roman" w:cs="Times New Roman"/>
-          <w:sz w:val="24"/>
-          <w:szCs w:val="24"/>
-        </w:rPr>
-        <w:t>data</w:t>
+        </w:rPr>
+      </w:pPr>
+      <w:r>
+        <w:rPr>
+          <w:rFonts w:ascii="Times New Roman" w:hAnsi="Times New Roman" w:cs="Times New Roman"/>
+          <w:sz w:val="24"/>
+          <w:szCs w:val="24"/>
+        </w:rPr>
+        <w:t>The p</w:t>
+      </w:r>
+      <w:r>
+        <w:rPr>
+          <w:rFonts w:ascii="Times New Roman" w:hAnsi="Times New Roman" w:cs="Times New Roman"/>
+          <w:sz w:val="24"/>
+          <w:szCs w:val="24"/>
+        </w:rPr>
+        <w:t>hysical location of the servers (manufacturer or cloud) the data will be stored on</w:t>
+      </w:r>
+      <w:r>
+        <w:rPr>
+          <w:rFonts w:ascii="Times New Roman" w:hAnsi="Times New Roman" w:cs="Times New Roman"/>
+          <w:sz w:val="24"/>
+          <w:szCs w:val="24"/>
+        </w:rPr>
+        <w:t>:</w:t>
       </w:r>
       <w:r>
         <w:rPr>
@@ -765,536 +588,12 @@
         </w:rPr>
         <w:t xml:space="preserve"> </w:t>
       </w:r>
-      <w:r>
-        <w:rPr>
-          <w:rFonts w:ascii="Times New Roman" w:hAnsi="Times New Roman" w:cs="Times New Roman"/>
-          <w:sz w:val="24"/>
-          <w:szCs w:val="24"/>
-        </w:rPr>
-        <w:t xml:space="preserve">is depicted? </w:t>
-      </w:r>
-      <w:r>
-        <w:rPr>
-          <w:rFonts w:ascii="Times New Roman" w:hAnsi="Times New Roman" w:cs="Times New Roman"/>
-          <w:sz w:val="24"/>
-          <w:szCs w:val="24"/>
-        </w:rPr>
-        <w:t>All of it (see 3b)</w:t>
-      </w:r>
-    </w:p>
-    <w:p>
-      <w:pPr>
-        <w:numPr>
-          <w:ilvl w:val="1"/>
-          <w:numId w:val="1"/>
-        </w:numPr>
-        <w:rPr>
-          <w:rFonts w:ascii="Times New Roman" w:hAnsi="Times New Roman" w:cs="Times New Roman"/>
-          <w:color w:val="1F3864" w:themeColor="accent1" w:themeShade="80"/>
-          <w:sz w:val="24"/>
-          <w:szCs w:val="24"/>
-        </w:rPr>
-      </w:pPr>
-      <w:r>
-        <w:rPr>
-          <w:rFonts w:ascii="Times New Roman" w:hAnsi="Times New Roman" w:cs="Times New Roman"/>
-          <w:sz w:val="24"/>
-          <w:szCs w:val="24"/>
-        </w:rPr>
-        <w:t>Do</w:t>
-      </w:r>
-      <w:r>
-        <w:rPr>
-          <w:rFonts w:ascii="Times New Roman" w:hAnsi="Times New Roman" w:cs="Times New Roman"/>
-          <w:sz w:val="24"/>
-          <w:szCs w:val="24"/>
-        </w:rPr>
-        <w:t>es</w:t>
-      </w:r>
-      <w:r>
-        <w:rPr>
-          <w:rFonts w:ascii="Times New Roman" w:hAnsi="Times New Roman" w:cs="Times New Roman"/>
-          <w:sz w:val="24"/>
-          <w:szCs w:val="24"/>
-        </w:rPr>
-        <w:t xml:space="preserve"> researcher</w:t>
-      </w:r>
-      <w:r>
-        <w:rPr>
-          <w:rFonts w:ascii="Times New Roman" w:hAnsi="Times New Roman" w:cs="Times New Roman"/>
-          <w:sz w:val="24"/>
-          <w:szCs w:val="24"/>
-        </w:rPr>
-        <w:t>/scientist</w:t>
-      </w:r>
-      <w:r>
-        <w:rPr>
-          <w:rFonts w:ascii="Times New Roman" w:hAnsi="Times New Roman" w:cs="Times New Roman"/>
-          <w:sz w:val="24"/>
-          <w:szCs w:val="24"/>
-        </w:rPr>
-        <w:t xml:space="preserve"> have </w:t>
-      </w:r>
-      <w:r>
-        <w:rPr>
-          <w:rFonts w:ascii="Times New Roman" w:hAnsi="Times New Roman" w:cs="Times New Roman"/>
-          <w:sz w:val="24"/>
-          <w:szCs w:val="24"/>
-        </w:rPr>
-        <w:t xml:space="preserve">access to the </w:t>
-      </w:r>
-      <w:r>
-        <w:rPr>
-          <w:rFonts w:ascii="Times New Roman" w:hAnsi="Times New Roman" w:cs="Times New Roman"/>
-          <w:sz w:val="24"/>
-          <w:szCs w:val="24"/>
-        </w:rPr>
-        <w:t>data</w:t>
-      </w:r>
-      <w:r>
-        <w:rPr>
-          <w:rFonts w:ascii="Times New Roman" w:hAnsi="Times New Roman" w:cs="Times New Roman"/>
-          <w:sz w:val="24"/>
-          <w:szCs w:val="24"/>
-        </w:rPr>
-        <w:t xml:space="preserve"> </w:t>
-      </w:r>
-      <w:r>
-        <w:rPr>
-          <w:rFonts w:ascii="Times New Roman" w:hAnsi="Times New Roman" w:cs="Times New Roman"/>
-          <w:sz w:val="24"/>
-          <w:szCs w:val="24"/>
-        </w:rPr>
-        <w:t xml:space="preserve">displayed </w:t>
-      </w:r>
-      <w:r>
-        <w:rPr>
-          <w:rFonts w:ascii="Times New Roman" w:hAnsi="Times New Roman" w:cs="Times New Roman"/>
-          <w:sz w:val="24"/>
-          <w:szCs w:val="24"/>
-        </w:rPr>
-        <w:t>on</w:t>
-      </w:r>
-      <w:r>
-        <w:rPr>
-          <w:rFonts w:ascii="Times New Roman" w:hAnsi="Times New Roman" w:cs="Times New Roman"/>
-          <w:sz w:val="24"/>
-          <w:szCs w:val="24"/>
-        </w:rPr>
-        <w:t xml:space="preserve"> </w:t>
-      </w:r>
-      <w:r>
-        <w:rPr>
-          <w:rFonts w:ascii="Times New Roman" w:hAnsi="Times New Roman" w:cs="Times New Roman"/>
-          <w:sz w:val="24"/>
-          <w:szCs w:val="24"/>
-        </w:rPr>
-        <w:t xml:space="preserve">the </w:t>
-      </w:r>
-      <w:r>
-        <w:rPr>
-          <w:rFonts w:ascii="Times New Roman" w:hAnsi="Times New Roman" w:cs="Times New Roman"/>
-          <w:sz w:val="24"/>
-          <w:szCs w:val="24"/>
-        </w:rPr>
-        <w:t xml:space="preserve">cloud? </w:t>
-      </w:r>
-      <w:r>
-        <w:rPr>
-          <w:rFonts w:ascii="Times New Roman" w:hAnsi="Times New Roman" w:cs="Times New Roman"/>
-          <w:sz w:val="24"/>
-          <w:szCs w:val="24"/>
-        </w:rPr>
-        <w:t>Yes</w:t>
-      </w:r>
-    </w:p>
-    <w:p>
-      <w:pPr>
-        <w:numPr>
-          <w:ilvl w:val="1"/>
-          <w:numId w:val="1"/>
-        </w:numPr>
-        <w:rPr>
-          <w:rFonts w:ascii="Times New Roman" w:hAnsi="Times New Roman" w:cs="Times New Roman"/>
-          <w:sz w:val="24"/>
-          <w:szCs w:val="24"/>
-        </w:rPr>
-      </w:pPr>
-      <w:r>
-        <w:rPr>
-          <w:rFonts w:ascii="Times New Roman" w:hAnsi="Times New Roman" w:cs="Times New Roman"/>
-          <w:sz w:val="24"/>
-          <w:szCs w:val="24"/>
-        </w:rPr>
-        <w:t>Does the cloud provider make the sensor data available to the public? If so, what information is the public able to see.</w:t>
-      </w:r>
-      <w:r>
-        <w:rPr>
-          <w:rFonts w:ascii="Times New Roman" w:hAnsi="Times New Roman" w:cs="Times New Roman"/>
-          <w:sz w:val="24"/>
-          <w:szCs w:val="24"/>
-        </w:rPr>
-        <w:t xml:space="preserve"> It is password protected and only available to named users that researcher has identified.</w:t>
-      </w:r>
-    </w:p>
-    <w:p>
-      <w:pPr>
-        <w:numPr>
-          <w:ilvl w:val="0"/>
-          <w:numId w:val="1"/>
-        </w:numPr>
-        <w:rPr>
-          <w:rFonts w:ascii="Times New Roman" w:hAnsi="Times New Roman" w:cs="Times New Roman"/>
-          <w:sz w:val="24"/>
-          <w:szCs w:val="24"/>
-        </w:rPr>
-      </w:pPr>
-      <w:r>
-        <w:rPr>
-          <w:rFonts w:ascii="Times New Roman" w:hAnsi="Times New Roman" w:cs="Times New Roman"/>
-          <w:sz w:val="24"/>
-          <w:szCs w:val="24"/>
-        </w:rPr>
-        <w:t xml:space="preserve">Sensor Technology. </w:t>
-      </w:r>
-    </w:p>
-    <w:p>
-      <w:pPr>
-        <w:numPr>
-          <w:ilvl w:val="1"/>
-          <w:numId w:val="1"/>
-        </w:numPr>
-        <w:rPr>
-          <w:rFonts w:ascii="Times New Roman" w:hAnsi="Times New Roman" w:cs="Times New Roman"/>
-          <w:sz w:val="24"/>
-          <w:szCs w:val="24"/>
-        </w:rPr>
-      </w:pPr>
-      <w:r>
-        <w:rPr>
-          <w:rFonts w:ascii="Times New Roman" w:hAnsi="Times New Roman" w:cs="Times New Roman"/>
-          <w:sz w:val="24"/>
-          <w:szCs w:val="24"/>
-        </w:rPr>
-        <w:t>Summary Description</w:t>
-      </w:r>
-      <w:r>
-        <w:rPr>
-          <w:rFonts w:ascii="Times New Roman" w:hAnsi="Times New Roman" w:cs="Times New Roman"/>
-          <w:sz w:val="24"/>
-          <w:szCs w:val="24"/>
-        </w:rPr>
-        <w:t xml:space="preserve">: </w:t>
-      </w:r>
-      <w:proofErr w:type="spellStart"/>
-      <w:r>
-        <w:rPr>
-          <w:rFonts w:ascii="Times New Roman" w:hAnsi="Times New Roman" w:cs="Times New Roman"/>
-          <w:sz w:val="24"/>
-          <w:szCs w:val="24"/>
-        </w:rPr>
-        <w:t>Nexsens</w:t>
-      </w:r>
-      <w:proofErr w:type="spellEnd"/>
-      <w:r>
-        <w:rPr>
-          <w:rFonts w:ascii="Times New Roman" w:hAnsi="Times New Roman" w:cs="Times New Roman"/>
-          <w:sz w:val="24"/>
-          <w:szCs w:val="24"/>
-        </w:rPr>
-        <w:t xml:space="preserve"> data buoys with YSI EXO2, Trios NICO, and </w:t>
-      </w:r>
-      <w:proofErr w:type="spellStart"/>
-      <w:r>
-        <w:rPr>
-          <w:rFonts w:ascii="Times New Roman" w:hAnsi="Times New Roman" w:cs="Times New Roman"/>
-          <w:sz w:val="24"/>
-          <w:szCs w:val="24"/>
-        </w:rPr>
-        <w:t>Airmar</w:t>
-      </w:r>
-      <w:proofErr w:type="spellEnd"/>
-      <w:r>
-        <w:rPr>
-          <w:rFonts w:ascii="Times New Roman" w:hAnsi="Times New Roman" w:cs="Times New Roman"/>
-          <w:sz w:val="24"/>
-          <w:szCs w:val="24"/>
-        </w:rPr>
-        <w:t xml:space="preserve"> 200WX</w:t>
-      </w:r>
-    </w:p>
-    <w:p>
-      <w:pPr>
-        <w:numPr>
-          <w:ilvl w:val="1"/>
-          <w:numId w:val="1"/>
-        </w:numPr>
-        <w:rPr>
-          <w:rFonts w:ascii="Times New Roman" w:hAnsi="Times New Roman" w:cs="Times New Roman"/>
-          <w:sz w:val="24"/>
-          <w:szCs w:val="24"/>
-        </w:rPr>
-      </w:pPr>
-      <w:r>
-        <w:rPr>
-          <w:rFonts w:ascii="Times New Roman" w:hAnsi="Times New Roman" w:cs="Times New Roman"/>
-          <w:sz w:val="24"/>
-          <w:szCs w:val="24"/>
-        </w:rPr>
-        <w:t xml:space="preserve">Identify/Name all </w:t>
-      </w:r>
-      <w:r>
-        <w:rPr>
-          <w:rFonts w:ascii="Times New Roman" w:hAnsi="Times New Roman" w:cs="Times New Roman"/>
-          <w:sz w:val="24"/>
-          <w:szCs w:val="24"/>
-        </w:rPr>
-        <w:t>Data Logger/</w:t>
-      </w:r>
-      <w:r>
-        <w:rPr>
-          <w:rFonts w:ascii="Times New Roman" w:hAnsi="Times New Roman" w:cs="Times New Roman"/>
-          <w:sz w:val="24"/>
-          <w:szCs w:val="24"/>
-        </w:rPr>
-        <w:t>Sensor Model(s)</w:t>
-      </w:r>
-      <w:r>
-        <w:rPr>
-          <w:rFonts w:ascii="Times New Roman" w:hAnsi="Times New Roman" w:cs="Times New Roman"/>
-          <w:sz w:val="24"/>
-          <w:szCs w:val="24"/>
-        </w:rPr>
-        <w:t xml:space="preserve"> from this vendor</w:t>
-      </w:r>
-      <w:r>
-        <w:rPr>
-          <w:rFonts w:ascii="Times New Roman" w:hAnsi="Times New Roman" w:cs="Times New Roman"/>
-          <w:sz w:val="24"/>
-          <w:szCs w:val="24"/>
-        </w:rPr>
-        <w:t xml:space="preserve"> that are utilized</w:t>
-      </w:r>
-      <w:r>
-        <w:rPr>
-          <w:rFonts w:ascii="Times New Roman" w:hAnsi="Times New Roman" w:cs="Times New Roman"/>
-          <w:sz w:val="24"/>
-          <w:szCs w:val="24"/>
-        </w:rPr>
-        <w:t>:</w:t>
-      </w:r>
-    </w:p>
-    <w:p>
-      <w:pPr>
+    </w:p>
+    <w:p>
+      <w:pPr>
+        <w:pStyle w:val="ListParagraph"/>
         <w:numPr>
           <w:ilvl w:val="2"/>
-          <w:numId w:val="1"/>
-        </w:numPr>
-        <w:rPr>
-          <w:rFonts w:ascii="Times New Roman" w:hAnsi="Times New Roman" w:cs="Times New Roman"/>
-          <w:sz w:val="24"/>
-          <w:szCs w:val="24"/>
-        </w:rPr>
-      </w:pPr>
-      <w:r>
-        <w:rPr>
-          <w:rFonts w:ascii="Times New Roman" w:hAnsi="Times New Roman" w:cs="Times New Roman"/>
-          <w:sz w:val="24"/>
-          <w:szCs w:val="24"/>
-        </w:rPr>
-        <w:t xml:space="preserve">Data Logger: </w:t>
-      </w:r>
-      <w:proofErr w:type="spellStart"/>
-      <w:r>
-        <w:rPr>
-          <w:rFonts w:ascii="Times New Roman" w:hAnsi="Times New Roman" w:cs="Times New Roman"/>
-          <w:sz w:val="24"/>
-          <w:szCs w:val="24"/>
-        </w:rPr>
-        <w:t>Nexsens</w:t>
-      </w:r>
-      <w:proofErr w:type="spellEnd"/>
-      <w:r>
-        <w:rPr>
-          <w:rFonts w:ascii="Times New Roman" w:hAnsi="Times New Roman" w:cs="Times New Roman"/>
-          <w:sz w:val="24"/>
-          <w:szCs w:val="24"/>
-        </w:rPr>
-        <w:t xml:space="preserve"> X2-CB</w:t>
-      </w:r>
-    </w:p>
-    <w:p>
-      <w:pPr>
-        <w:numPr>
-          <w:ilvl w:val="2"/>
-          <w:numId w:val="1"/>
-        </w:numPr>
-        <w:rPr>
-          <w:rFonts w:ascii="Times New Roman" w:hAnsi="Times New Roman" w:cs="Times New Roman"/>
-          <w:sz w:val="24"/>
-          <w:szCs w:val="24"/>
-        </w:rPr>
-      </w:pPr>
-      <w:proofErr w:type="gramStart"/>
-      <w:r>
-        <w:rPr>
-          <w:rFonts w:ascii="Times New Roman" w:hAnsi="Times New Roman" w:cs="Times New Roman"/>
-          <w:sz w:val="24"/>
-          <w:szCs w:val="24"/>
-        </w:rPr>
-        <w:t>Sensors;</w:t>
-      </w:r>
-      <w:proofErr w:type="gramEnd"/>
-    </w:p>
-    <w:p>
-      <w:pPr>
-        <w:numPr>
-          <w:ilvl w:val="3"/>
-          <w:numId w:val="1"/>
-        </w:numPr>
-        <w:rPr>
-          <w:rFonts w:ascii="Times New Roman" w:hAnsi="Times New Roman" w:cs="Times New Roman"/>
-          <w:sz w:val="24"/>
-          <w:szCs w:val="24"/>
-        </w:rPr>
-      </w:pPr>
-      <w:r>
-        <w:rPr>
-          <w:rFonts w:ascii="Times New Roman" w:hAnsi="Times New Roman" w:cs="Times New Roman"/>
-          <w:sz w:val="24"/>
-          <w:szCs w:val="24"/>
-        </w:rPr>
-        <w:t>Trios NICO UV Nitrate</w:t>
-      </w:r>
-    </w:p>
-    <w:p>
-      <w:pPr>
-        <w:numPr>
-          <w:ilvl w:val="3"/>
-          <w:numId w:val="1"/>
-        </w:numPr>
-        <w:rPr>
-          <w:rFonts w:ascii="Times New Roman" w:hAnsi="Times New Roman" w:cs="Times New Roman"/>
-          <w:sz w:val="24"/>
-          <w:szCs w:val="24"/>
-        </w:rPr>
-      </w:pPr>
-      <w:proofErr w:type="spellStart"/>
-      <w:r>
-        <w:rPr>
-          <w:rFonts w:ascii="Times New Roman" w:hAnsi="Times New Roman" w:cs="Times New Roman"/>
-          <w:sz w:val="24"/>
-          <w:szCs w:val="24"/>
-        </w:rPr>
-        <w:t>Airmar</w:t>
-      </w:r>
-      <w:proofErr w:type="spellEnd"/>
-      <w:r>
-        <w:rPr>
-          <w:rFonts w:ascii="Times New Roman" w:hAnsi="Times New Roman" w:cs="Times New Roman"/>
-          <w:sz w:val="24"/>
-          <w:szCs w:val="24"/>
-        </w:rPr>
-        <w:t xml:space="preserve"> 200WX with Rel </w:t>
-      </w:r>
-      <w:proofErr w:type="spellStart"/>
-      <w:r>
-        <w:rPr>
-          <w:rFonts w:ascii="Times New Roman" w:hAnsi="Times New Roman" w:cs="Times New Roman"/>
-          <w:sz w:val="24"/>
-          <w:szCs w:val="24"/>
-        </w:rPr>
-        <w:t>Baromteric</w:t>
-      </w:r>
-      <w:proofErr w:type="spellEnd"/>
-      <w:r>
-        <w:rPr>
-          <w:rFonts w:ascii="Times New Roman" w:hAnsi="Times New Roman" w:cs="Times New Roman"/>
-          <w:sz w:val="24"/>
-          <w:szCs w:val="24"/>
-        </w:rPr>
-        <w:t xml:space="preserve"> Pressure, Air Temperature, Relative </w:t>
-      </w:r>
-      <w:proofErr w:type="spellStart"/>
-      <w:r>
-        <w:rPr>
-          <w:rFonts w:ascii="Times New Roman" w:hAnsi="Times New Roman" w:cs="Times New Roman"/>
-          <w:sz w:val="24"/>
-          <w:szCs w:val="24"/>
-        </w:rPr>
-        <w:t>Humidty</w:t>
-      </w:r>
-      <w:proofErr w:type="spellEnd"/>
-      <w:r>
-        <w:rPr>
-          <w:rFonts w:ascii="Times New Roman" w:hAnsi="Times New Roman" w:cs="Times New Roman"/>
-          <w:sz w:val="24"/>
-          <w:szCs w:val="24"/>
-        </w:rPr>
-        <w:t xml:space="preserve">, </w:t>
-      </w:r>
-      <w:proofErr w:type="spellStart"/>
-      <w:r>
-        <w:rPr>
-          <w:rFonts w:ascii="Times New Roman" w:hAnsi="Times New Roman" w:cs="Times New Roman"/>
-          <w:sz w:val="24"/>
-          <w:szCs w:val="24"/>
-        </w:rPr>
-        <w:t>Dwpoint</w:t>
-      </w:r>
-      <w:proofErr w:type="spellEnd"/>
-      <w:r>
-        <w:rPr>
-          <w:rFonts w:ascii="Times New Roman" w:hAnsi="Times New Roman" w:cs="Times New Roman"/>
-          <w:sz w:val="24"/>
-          <w:szCs w:val="24"/>
-        </w:rPr>
-        <w:t>, Wind Direction, Wind Speed, Pitch, Roll</w:t>
-      </w:r>
-    </w:p>
-    <w:p>
-      <w:pPr>
-        <w:numPr>
-          <w:ilvl w:val="3"/>
-          <w:numId w:val="1"/>
-        </w:numPr>
-        <w:rPr>
-          <w:rStyle w:val="Hyperlink"/>
-          <w:rFonts w:ascii="Times New Roman" w:hAnsi="Times New Roman" w:cs="Times New Roman"/>
-          <w:color w:val="auto"/>
-          <w:sz w:val="24"/>
-          <w:szCs w:val="24"/>
-          <w:u w:val="none"/>
-        </w:rPr>
-      </w:pPr>
-      <w:r>
-        <w:rPr>
-          <w:rStyle w:val="Hyperlink"/>
-          <w:rFonts w:ascii="Times New Roman" w:hAnsi="Times New Roman" w:cs="Times New Roman"/>
-          <w:color w:val="auto"/>
-          <w:sz w:val="24"/>
-          <w:szCs w:val="24"/>
-          <w:u w:val="none"/>
-        </w:rPr>
-        <w:t>YSI EXO2 With Temperature, pH, Specific Conductivity, Dissolved Oxygen, Turbidity, Chlorophyll, Phycocyanin,</w:t>
-      </w:r>
-      <w:r>
-        <w:rPr>
-          <w:rStyle w:val="Hyperlink"/>
-          <w:rFonts w:ascii="Times New Roman" w:hAnsi="Times New Roman" w:cs="Times New Roman"/>
-          <w:color w:val="auto"/>
-          <w:sz w:val="24"/>
-          <w:szCs w:val="24"/>
-          <w:u w:val="none"/>
-        </w:rPr>
-        <w:t xml:space="preserve"> and FDOM</w:t>
-      </w:r>
-    </w:p>
-    <w:p>
-      <w:pPr>
-        <w:pStyle w:val="ListParagraph"/>
-        <w:numPr>
-          <w:ilvl w:val="1"/>
           <w:numId w:val="1"/>
         </w:numPr>
         <w:rPr>
@@ -1308,24 +607,115 @@
           <w:sz w:val="24"/>
           <w:szCs w:val="24"/>
         </w:rPr>
-        <w:lastRenderedPageBreak/>
-        <w:t>Is the Vendor on the p</w:t>
-      </w:r>
-      <w:r>
-        <w:rPr>
-          <w:rFonts w:ascii="Times New Roman" w:hAnsi="Times New Roman" w:cs="Times New Roman"/>
-          <w:sz w:val="24"/>
-          <w:szCs w:val="24"/>
-        </w:rPr>
-        <w:t>rohibited National Defense Authorization Act (NDAA) Section 889</w:t>
-      </w:r>
-      <w:r>
-        <w:rPr>
-          <w:rFonts w:ascii="Times New Roman" w:hAnsi="Times New Roman" w:cs="Times New Roman"/>
-          <w:sz w:val="24"/>
-          <w:szCs w:val="24"/>
-        </w:rPr>
-        <w:t>?</w:t>
+        <w:t>Suwanee, GA</w:t>
+      </w:r>
+    </w:p>
+    <w:p>
+      <w:pPr>
+        <w:numPr>
+          <w:ilvl w:val="1"/>
+          <w:numId w:val="1"/>
+        </w:numPr>
+        <w:rPr>
+          <w:rFonts w:ascii="Times New Roman" w:hAnsi="Times New Roman" w:cs="Times New Roman"/>
+          <w:sz w:val="24"/>
+          <w:szCs w:val="24"/>
+        </w:rPr>
+      </w:pPr>
+      <w:r>
+        <w:rPr>
+          <w:rFonts w:ascii="Times New Roman" w:hAnsi="Times New Roman" w:cs="Times New Roman"/>
+          <w:sz w:val="24"/>
+          <w:szCs w:val="24"/>
+        </w:rPr>
+        <w:t xml:space="preserve">Will </w:t>
+      </w:r>
+      <w:r>
+        <w:rPr>
+          <w:rFonts w:ascii="Times New Roman" w:hAnsi="Times New Roman" w:cs="Times New Roman"/>
+          <w:sz w:val="24"/>
+          <w:szCs w:val="24"/>
+        </w:rPr>
+        <w:t xml:space="preserve">the </w:t>
+      </w:r>
+      <w:r>
+        <w:rPr>
+          <w:rFonts w:ascii="Times New Roman" w:hAnsi="Times New Roman" w:cs="Times New Roman"/>
+          <w:sz w:val="24"/>
+          <w:szCs w:val="24"/>
+        </w:rPr>
+        <w:t>dat</w:t>
+      </w:r>
+      <w:r>
+        <w:rPr>
+          <w:rFonts w:ascii="Times New Roman" w:hAnsi="Times New Roman" w:cs="Times New Roman"/>
+          <w:sz w:val="24"/>
+          <w:szCs w:val="24"/>
+        </w:rPr>
+        <w:t>a</w:t>
+      </w:r>
+      <w:r>
+        <w:rPr>
+          <w:rFonts w:ascii="Times New Roman" w:hAnsi="Times New Roman" w:cs="Times New Roman"/>
+          <w:sz w:val="24"/>
+          <w:szCs w:val="24"/>
+        </w:rPr>
+        <w:t xml:space="preserve"> from the </w:t>
+      </w:r>
+      <w:r>
+        <w:rPr>
+          <w:rFonts w:ascii="Times New Roman" w:hAnsi="Times New Roman" w:cs="Times New Roman"/>
+          <w:sz w:val="24"/>
+          <w:szCs w:val="24"/>
+        </w:rPr>
+        <w:t xml:space="preserve">sensor </w:t>
+      </w:r>
+      <w:r>
+        <w:rPr>
+          <w:rFonts w:ascii="Times New Roman" w:hAnsi="Times New Roman" w:cs="Times New Roman"/>
+          <w:sz w:val="24"/>
+          <w:szCs w:val="24"/>
+        </w:rPr>
+        <w:t xml:space="preserve">device be immediately displayed on the manufacturer’s website? </w:t>
+      </w:r>
+    </w:p>
+    <w:p>
+      <w:pPr>
+        <w:numPr>
+          <w:ilvl w:val="2"/>
+          <w:numId w:val="1"/>
+        </w:numPr>
+        <w:rPr>
+          <w:rFonts w:ascii="Times New Roman" w:hAnsi="Times New Roman" w:cs="Times New Roman"/>
+          <w:sz w:val="24"/>
+          <w:szCs w:val="24"/>
+        </w:rPr>
+      </w:pPr>
+      <w:proofErr w:type="gramStart"/>
+      <w:r>
+        <w:rPr>
+          <w:rFonts w:ascii="Times New Roman" w:hAnsi="Times New Roman" w:cs="Times New Roman"/>
+          <w:sz w:val="24"/>
+          <w:szCs w:val="24"/>
+        </w:rPr>
+        <w:t>Yes</w:t>
+      </w:r>
+      <w:proofErr w:type="gramEnd"/>
+      <w:r>
+        <w:rPr>
+          <w:rFonts w:ascii="Times New Roman" w:hAnsi="Times New Roman" w:cs="Times New Roman"/>
+          <w:sz w:val="24"/>
+          <w:szCs w:val="24"/>
+        </w:rPr>
+        <w:t xml:space="preserve"> If yes, see </w:t>
+      </w:r>
+      <w:r>
+        <w:rPr>
+          <w:rFonts w:ascii="Times New Roman" w:hAnsi="Times New Roman" w:cs="Times New Roman"/>
+          <w:sz w:val="24"/>
+          <w:szCs w:val="24"/>
+        </w:rPr>
+        <w:t>d.,</w:t>
       </w:r>
       <w:r>
         <w:rPr>
@@ -1335,18 +725,9 @@
         </w:rPr>
         <w:t xml:space="preserve"> </w:t>
       </w:r>
-      <w:r>
-        <w:rPr>
-          <w:rFonts w:ascii="Times New Roman" w:hAnsi="Times New Roman" w:cs="Times New Roman"/>
-          <w:sz w:val="24"/>
-          <w:szCs w:val="24"/>
-        </w:rPr>
-        <w:t>No</w:t>
-      </w:r>
-    </w:p>
-    <w:p>
-      <w:pPr>
-        <w:pStyle w:val="ListParagraph"/>
+    </w:p>
+    <w:p>
+      <w:pPr>
         <w:numPr>
           <w:ilvl w:val="1"/>
           <w:numId w:val="1"/>
@@ -1354,150 +735,33 @@
         <w:rPr>
           <w:rFonts w:asciiTheme="minorHAnsi" w:hAnsiTheme="minorHAnsi" w:cstheme="minorHAnsi"/>
           <w:color w:val="2F5496" w:themeColor="accent1" w:themeShade="BF"/>
-        </w:rPr>
-      </w:pPr>
-      <w:r>
-        <w:rPr>
-          <w:rFonts w:ascii="Times New Roman" w:hAnsi="Times New Roman" w:cs="Times New Roman"/>
-          <w:sz w:val="24"/>
-          <w:szCs w:val="24"/>
-        </w:rPr>
-        <w:t xml:space="preserve">Does the vendors technology utilize components from NDAA Section 889 forbidden </w:t>
-      </w:r>
-      <w:r>
-        <w:rPr>
-          <w:rFonts w:ascii="Times New Roman" w:hAnsi="Times New Roman" w:cs="Times New Roman"/>
-          <w:sz w:val="24"/>
-          <w:szCs w:val="24"/>
-        </w:rPr>
-        <w:t xml:space="preserve">vendors? </w:t>
-      </w:r>
-      <w:r>
-        <w:rPr>
-          <w:rFonts w:ascii="Times New Roman" w:hAnsi="Times New Roman" w:cs="Times New Roman"/>
-          <w:sz w:val="24"/>
-          <w:szCs w:val="24"/>
-        </w:rPr>
-        <w:t>No (Section 889 form submitted as part of purchase)</w:t>
-      </w:r>
-    </w:p>
-    <w:p>
-      <w:pPr>
-        <w:numPr>
-          <w:ilvl w:val="0"/>
-          <w:numId w:val="1"/>
-        </w:numPr>
-        <w:rPr>
-          <w:rFonts w:ascii="Times New Roman" w:hAnsi="Times New Roman" w:cs="Times New Roman"/>
-          <w:sz w:val="24"/>
-          <w:szCs w:val="24"/>
-        </w:rPr>
-      </w:pPr>
-      <w:r>
-        <w:rPr>
-          <w:rFonts w:ascii="Times New Roman" w:hAnsi="Times New Roman" w:cs="Times New Roman"/>
-          <w:sz w:val="24"/>
-          <w:szCs w:val="24"/>
-        </w:rPr>
-        <w:t>Sensor Placement and communication.</w:t>
-      </w:r>
-    </w:p>
-    <w:p>
-      <w:pPr>
-        <w:numPr>
-          <w:ilvl w:val="1"/>
-          <w:numId w:val="1"/>
-        </w:numPr>
-        <w:rPr>
-          <w:rFonts w:ascii="Times New Roman" w:hAnsi="Times New Roman" w:cs="Times New Roman"/>
-          <w:sz w:val="24"/>
-          <w:szCs w:val="24"/>
-        </w:rPr>
-      </w:pPr>
-      <w:r>
-        <w:rPr>
-          <w:rFonts w:ascii="Times New Roman" w:hAnsi="Times New Roman" w:cs="Times New Roman"/>
-          <w:sz w:val="24"/>
-          <w:szCs w:val="24"/>
-        </w:rPr>
-        <w:t>Wh</w:t>
-      </w:r>
-      <w:r>
-        <w:rPr>
-          <w:rFonts w:ascii="Times New Roman" w:hAnsi="Times New Roman" w:cs="Times New Roman"/>
-          <w:sz w:val="24"/>
-          <w:szCs w:val="24"/>
-        </w:rPr>
-        <w:t xml:space="preserve">ere </w:t>
-      </w:r>
-      <w:r>
-        <w:rPr>
-          <w:rFonts w:ascii="Times New Roman" w:hAnsi="Times New Roman" w:cs="Times New Roman"/>
-          <w:sz w:val="24"/>
-          <w:szCs w:val="24"/>
-        </w:rPr>
-        <w:t>(EPA room number, building, etc)</w:t>
-      </w:r>
-      <w:r>
-        <w:rPr>
-          <w:rFonts w:ascii="Times New Roman" w:hAnsi="Times New Roman" w:cs="Times New Roman"/>
-          <w:sz w:val="24"/>
-          <w:szCs w:val="24"/>
-        </w:rPr>
-        <w:t xml:space="preserve"> will </w:t>
-      </w:r>
-      <w:r>
-        <w:rPr>
-          <w:rFonts w:ascii="Times New Roman" w:hAnsi="Times New Roman" w:cs="Times New Roman"/>
-          <w:sz w:val="24"/>
-          <w:szCs w:val="24"/>
-        </w:rPr>
-        <w:t xml:space="preserve">the sensors be </w:t>
-      </w:r>
-      <w:r>
-        <w:rPr>
-          <w:rFonts w:ascii="Times New Roman" w:hAnsi="Times New Roman" w:cs="Times New Roman"/>
-          <w:sz w:val="24"/>
-          <w:szCs w:val="24"/>
-        </w:rPr>
-        <w:t>placed</w:t>
-      </w:r>
-      <w:r>
-        <w:rPr>
-          <w:rFonts w:ascii="Times New Roman" w:hAnsi="Times New Roman" w:cs="Times New Roman"/>
-          <w:sz w:val="24"/>
-          <w:szCs w:val="24"/>
-        </w:rPr>
-        <w:t>?</w:t>
-      </w:r>
-      <w:r>
-        <w:rPr>
-          <w:rFonts w:ascii="Times New Roman" w:hAnsi="Times New Roman" w:cs="Times New Roman"/>
-          <w:sz w:val="24"/>
-          <w:szCs w:val="24"/>
-        </w:rPr>
-        <w:t xml:space="preserve"> These are field deployed and will not be in an EPA building.  One will be in Shubael Pond, Barnstable, MA and the other in Hamblin Pond, Barnstable MA.</w:t>
-      </w:r>
-    </w:p>
-    <w:p>
-      <w:pPr>
-        <w:numPr>
-          <w:ilvl w:val="1"/>
-          <w:numId w:val="1"/>
-        </w:numPr>
-        <w:rPr>
-          <w:rFonts w:ascii="Times New Roman" w:hAnsi="Times New Roman" w:cs="Times New Roman"/>
-          <w:sz w:val="24"/>
-          <w:szCs w:val="24"/>
-        </w:rPr>
-      </w:pPr>
-      <w:r>
-        <w:rPr>
-          <w:rFonts w:ascii="Times New Roman" w:hAnsi="Times New Roman" w:cs="Times New Roman"/>
-          <w:sz w:val="24"/>
-          <w:szCs w:val="24"/>
-        </w:rPr>
-        <w:t>Physical security of the device (describe any physical security implementations to protect the device from tampering).</w:t>
+          <w:sz w:val="24"/>
+          <w:szCs w:val="24"/>
+        </w:rPr>
+      </w:pPr>
+      <w:r>
+        <w:rPr>
+          <w:rFonts w:ascii="Times New Roman" w:hAnsi="Times New Roman" w:cs="Times New Roman"/>
+          <w:sz w:val="24"/>
+          <w:szCs w:val="24"/>
+        </w:rPr>
+        <w:t xml:space="preserve">How is the sensor </w:t>
+      </w:r>
+      <w:r>
+        <w:rPr>
+          <w:rFonts w:ascii="Times New Roman" w:hAnsi="Times New Roman" w:cs="Times New Roman"/>
+          <w:sz w:val="24"/>
+          <w:szCs w:val="24"/>
+        </w:rPr>
+        <w:t xml:space="preserve">/data logger </w:t>
+      </w:r>
+      <w:r>
+        <w:rPr>
+          <w:rFonts w:ascii="Times New Roman" w:hAnsi="Times New Roman" w:cs="Times New Roman"/>
+          <w:sz w:val="24"/>
+          <w:szCs w:val="24"/>
+        </w:rPr>
+        <w:t>depicted (i.e. name, number, or other)?</w:t>
       </w:r>
       <w:r>
         <w:rPr>
@@ -1507,144 +771,11 @@
         </w:rPr>
         <w:t xml:space="preserve"> </w:t>
       </w:r>
-      <w:r>
-        <w:rPr>
-          <w:rFonts w:ascii="Times New Roman" w:hAnsi="Times New Roman" w:cs="Times New Roman"/>
-          <w:sz w:val="24"/>
-          <w:szCs w:val="24"/>
-        </w:rPr>
-        <w:t>Buoys will be placed at the center of the ponds which limits access.  Additionally, each buoy weights ~100lbs and will be moored</w:t>
-      </w:r>
-      <w:r>
-        <w:rPr>
-          <w:rFonts w:ascii="Times New Roman" w:hAnsi="Times New Roman" w:cs="Times New Roman"/>
-          <w:sz w:val="24"/>
-          <w:szCs w:val="24"/>
-        </w:rPr>
-        <w:t xml:space="preserve"> with a 70lb anchor and 10 feet of 3/8in chain.  Tampering with the buoys would be extremely difficult.  </w:t>
-      </w:r>
-      <w:proofErr w:type="gramStart"/>
-      <w:r>
-        <w:rPr>
-          <w:rFonts w:ascii="Times New Roman" w:hAnsi="Times New Roman" w:cs="Times New Roman"/>
-          <w:sz w:val="24"/>
-          <w:szCs w:val="24"/>
-        </w:rPr>
-        <w:t>Also</w:t>
-      </w:r>
-      <w:proofErr w:type="gramEnd"/>
-      <w:r>
-        <w:rPr>
-          <w:rFonts w:ascii="Times New Roman" w:hAnsi="Times New Roman" w:cs="Times New Roman"/>
-          <w:sz w:val="24"/>
-          <w:szCs w:val="24"/>
-        </w:rPr>
-        <w:t xml:space="preserve"> we are working with local partners that will regularly check the buoys and EPA staff will be on site every other week.</w:t>
-      </w:r>
-    </w:p>
-    <w:p>
-      <w:pPr>
-        <w:numPr>
-          <w:ilvl w:val="1"/>
-          <w:numId w:val="1"/>
-        </w:numPr>
-        <w:rPr>
-          <w:rFonts w:asciiTheme="minorHAnsi" w:hAnsiTheme="minorHAnsi" w:cstheme="minorHAnsi"/>
-          <w:sz w:val="24"/>
-          <w:szCs w:val="24"/>
-        </w:rPr>
-      </w:pPr>
-      <w:r>
-        <w:rPr>
-          <w:rFonts w:ascii="Times New Roman" w:hAnsi="Times New Roman" w:cs="Times New Roman"/>
-          <w:sz w:val="24"/>
-          <w:szCs w:val="24"/>
-        </w:rPr>
-        <w:t xml:space="preserve">Description of </w:t>
-      </w:r>
-      <w:r>
-        <w:rPr>
-          <w:rFonts w:ascii="Times New Roman" w:hAnsi="Times New Roman" w:cs="Times New Roman"/>
-          <w:sz w:val="24"/>
-          <w:szCs w:val="24"/>
-        </w:rPr>
-        <w:t xml:space="preserve">sensor </w:t>
-      </w:r>
-      <w:r>
-        <w:rPr>
-          <w:rFonts w:ascii="Times New Roman" w:hAnsi="Times New Roman" w:cs="Times New Roman"/>
-          <w:sz w:val="24"/>
-          <w:szCs w:val="24"/>
-        </w:rPr>
-        <w:t>communication/connection (</w:t>
-      </w:r>
-      <w:r>
-        <w:rPr>
-          <w:rFonts w:ascii="Times New Roman" w:hAnsi="Times New Roman" w:cs="Times New Roman"/>
-          <w:sz w:val="24"/>
-          <w:szCs w:val="24"/>
-        </w:rPr>
-        <w:t>i.e.</w:t>
-      </w:r>
-      <w:r>
-        <w:rPr>
-          <w:rFonts w:ascii="Times New Roman" w:hAnsi="Times New Roman" w:cs="Times New Roman"/>
-          <w:sz w:val="24"/>
-          <w:szCs w:val="24"/>
-        </w:rPr>
-        <w:t xml:space="preserve"> USB</w:t>
-      </w:r>
-      <w:r>
-        <w:rPr>
-          <w:rFonts w:ascii="Times New Roman" w:hAnsi="Times New Roman" w:cs="Times New Roman"/>
-          <w:sz w:val="24"/>
-          <w:szCs w:val="24"/>
-        </w:rPr>
-        <w:t xml:space="preserve">, </w:t>
-      </w:r>
-      <w:r>
-        <w:rPr>
-          <w:rFonts w:ascii="Times New Roman" w:hAnsi="Times New Roman" w:cs="Times New Roman"/>
-          <w:sz w:val="24"/>
-          <w:szCs w:val="24"/>
-        </w:rPr>
-        <w:t>internet, cell, satellite)</w:t>
-      </w:r>
-      <w:r>
-        <w:rPr>
-          <w:rFonts w:ascii="Times New Roman" w:hAnsi="Times New Roman" w:cs="Times New Roman"/>
-          <w:sz w:val="24"/>
-          <w:szCs w:val="24"/>
-        </w:rPr>
-        <w:t>: USEPA Verizon cellular</w:t>
-      </w:r>
-    </w:p>
-    <w:p>
-      <w:pPr>
-        <w:numPr>
-          <w:ilvl w:val="0"/>
-          <w:numId w:val="1"/>
-        </w:numPr>
-        <w:rPr>
-          <w:rFonts w:ascii="Times New Roman" w:hAnsi="Times New Roman" w:cs="Times New Roman"/>
-          <w:sz w:val="24"/>
-          <w:szCs w:val="24"/>
-        </w:rPr>
-      </w:pPr>
-      <w:r>
-        <w:rPr>
-          <w:rFonts w:ascii="Times New Roman" w:hAnsi="Times New Roman" w:cs="Times New Roman"/>
-          <w:sz w:val="24"/>
-          <w:szCs w:val="24"/>
-        </w:rPr>
-        <w:t xml:space="preserve">Information Types. </w:t>
-      </w:r>
-    </w:p>
-    <w:p>
-      <w:pPr>
-        <w:pStyle w:val="ListParagraph"/>
-        <w:numPr>
-          <w:ilvl w:val="1"/>
+    </w:p>
+    <w:p>
+      <w:pPr>
+        <w:numPr>
+          <w:ilvl w:val="2"/>
           <w:numId w:val="1"/>
         </w:numPr>
         <w:rPr>
@@ -1660,102 +791,47 @@
           <w:sz w:val="24"/>
           <w:szCs w:val="24"/>
         </w:rPr>
-        <w:t xml:space="preserve">What </w:t>
-      </w:r>
-      <w:r>
-        <w:rPr>
-          <w:rFonts w:ascii="Times New Roman" w:hAnsi="Times New Roman" w:cs="Times New Roman"/>
-          <w:sz w:val="24"/>
-          <w:szCs w:val="24"/>
-        </w:rPr>
-        <w:t xml:space="preserve">type of Information </w:t>
-      </w:r>
-      <w:r>
-        <w:rPr>
-          <w:rFonts w:ascii="Times New Roman" w:hAnsi="Times New Roman" w:cs="Times New Roman"/>
-          <w:sz w:val="24"/>
-          <w:szCs w:val="24"/>
-        </w:rPr>
-        <w:t xml:space="preserve">is </w:t>
-      </w:r>
-      <w:r>
-        <w:rPr>
-          <w:rFonts w:ascii="Times New Roman" w:hAnsi="Times New Roman" w:cs="Times New Roman"/>
-          <w:sz w:val="24"/>
-          <w:szCs w:val="24"/>
-        </w:rPr>
-        <w:t>collected (i.e. air</w:t>
-      </w:r>
-      <w:r>
-        <w:rPr>
-          <w:rFonts w:ascii="Times New Roman" w:hAnsi="Times New Roman" w:cs="Times New Roman"/>
-          <w:sz w:val="24"/>
-          <w:szCs w:val="24"/>
-        </w:rPr>
-        <w:t xml:space="preserve"> or </w:t>
-      </w:r>
-      <w:r>
-        <w:rPr>
-          <w:rFonts w:ascii="Times New Roman" w:hAnsi="Times New Roman" w:cs="Times New Roman"/>
-          <w:sz w:val="24"/>
-          <w:szCs w:val="24"/>
-        </w:rPr>
-        <w:t>water quality</w:t>
-      </w:r>
-      <w:r>
-        <w:rPr>
-          <w:rFonts w:ascii="Times New Roman" w:hAnsi="Times New Roman" w:cs="Times New Roman"/>
-          <w:sz w:val="24"/>
-          <w:szCs w:val="24"/>
-        </w:rPr>
-        <w:t>, temperature, etc</w:t>
-      </w:r>
-      <w:proofErr w:type="gramStart"/>
-      <w:r>
-        <w:rPr>
-          <w:rFonts w:ascii="Times New Roman" w:hAnsi="Times New Roman" w:cs="Times New Roman"/>
-          <w:sz w:val="24"/>
-          <w:szCs w:val="24"/>
-        </w:rPr>
-        <w:t>)?</w:t>
-      </w:r>
-      <w:r>
-        <w:rPr>
-          <w:rFonts w:ascii="Times New Roman" w:hAnsi="Times New Roman" w:cs="Times New Roman"/>
-          <w:sz w:val="24"/>
-          <w:szCs w:val="24"/>
-        </w:rPr>
-        <w:t>:</w:t>
-      </w:r>
-      <w:proofErr w:type="gramEnd"/>
-      <w:r>
-        <w:rPr>
-          <w:rFonts w:ascii="Times New Roman" w:hAnsi="Times New Roman" w:cs="Times New Roman"/>
-          <w:sz w:val="24"/>
-          <w:szCs w:val="24"/>
-        </w:rPr>
-        <w:t xml:space="preserve"> Water Quality and Weather</w:t>
-      </w:r>
-    </w:p>
-    <w:p>
-      <w:pPr>
-        <w:numPr>
-          <w:ilvl w:val="0"/>
-          <w:numId w:val="1"/>
-        </w:numPr>
-        <w:rPr>
-          <w:rFonts w:ascii="Times New Roman" w:hAnsi="Times New Roman" w:cs="Times New Roman"/>
-          <w:sz w:val="24"/>
-          <w:szCs w:val="24"/>
-        </w:rPr>
-      </w:pPr>
-      <w:r>
-        <w:rPr>
-          <w:rFonts w:ascii="Times New Roman" w:hAnsi="Times New Roman" w:cs="Times New Roman"/>
-          <w:sz w:val="24"/>
-          <w:szCs w:val="24"/>
-        </w:rPr>
-        <w:t>Official EPA Record.</w:t>
+        <w:t>Site Name</w:t>
+      </w:r>
+      <w:r>
+        <w:rPr>
+          <w:rFonts w:ascii="Times New Roman" w:hAnsi="Times New Roman" w:cs="Times New Roman"/>
+          <w:sz w:val="24"/>
+          <w:szCs w:val="24"/>
+        </w:rPr>
+        <w:t xml:space="preserve"> (e.g. Shubael Pond)</w:t>
+      </w:r>
+      <w:r>
+        <w:rPr>
+          <w:rFonts w:ascii="Times New Roman" w:hAnsi="Times New Roman" w:cs="Times New Roman"/>
+          <w:sz w:val="24"/>
+          <w:szCs w:val="24"/>
+        </w:rPr>
+        <w:t xml:space="preserve"> and buoy </w:t>
+      </w:r>
+      <w:r>
+        <w:rPr>
+          <w:rFonts w:ascii="Times New Roman" w:hAnsi="Times New Roman" w:cs="Times New Roman"/>
+          <w:sz w:val="24"/>
+          <w:szCs w:val="24"/>
+        </w:rPr>
+        <w:t>name (</w:t>
+      </w:r>
+      <w:r>
+        <w:rPr>
+          <w:rFonts w:ascii="Times New Roman" w:hAnsi="Times New Roman" w:cs="Times New Roman"/>
+          <w:sz w:val="24"/>
+          <w:szCs w:val="24"/>
+        </w:rPr>
+        <w:t>X2-CB-C-VZ4G-20193</w:t>
+      </w:r>
+      <w:r>
+        <w:rPr>
+          <w:rFonts w:ascii="Times New Roman" w:hAnsi="Times New Roman" w:cs="Times New Roman"/>
+          <w:sz w:val="24"/>
+          <w:szCs w:val="24"/>
+        </w:rPr>
+        <w:t>)</w:t>
       </w:r>
     </w:p>
     <w:p>
@@ -1777,8 +853,1250 @@
           <w:sz w:val="24"/>
           <w:szCs w:val="24"/>
         </w:rPr>
+        <w:t xml:space="preserve">What sensor </w:t>
+      </w:r>
+      <w:r>
+        <w:rPr>
+          <w:rFonts w:ascii="Times New Roman" w:hAnsi="Times New Roman" w:cs="Times New Roman"/>
+          <w:sz w:val="24"/>
+          <w:szCs w:val="24"/>
+        </w:rPr>
+        <w:t>data</w:t>
+      </w:r>
+      <w:r>
+        <w:rPr>
+          <w:rFonts w:ascii="Times New Roman" w:hAnsi="Times New Roman" w:cs="Times New Roman"/>
+          <w:sz w:val="24"/>
+          <w:szCs w:val="24"/>
+        </w:rPr>
+        <w:t xml:space="preserve"> </w:t>
+      </w:r>
+      <w:r>
+        <w:rPr>
+          <w:rFonts w:ascii="Times New Roman" w:hAnsi="Times New Roman" w:cs="Times New Roman"/>
+          <w:sz w:val="24"/>
+          <w:szCs w:val="24"/>
+        </w:rPr>
+        <w:t xml:space="preserve">is depicted? </w:t>
+      </w:r>
+    </w:p>
+    <w:p>
+      <w:pPr>
+        <w:numPr>
+          <w:ilvl w:val="2"/>
+          <w:numId w:val="1"/>
+        </w:numPr>
+        <w:rPr>
+          <w:rFonts w:asciiTheme="minorHAnsi" w:hAnsiTheme="minorHAnsi" w:cstheme="minorHAnsi"/>
+          <w:color w:val="2F5496" w:themeColor="accent1" w:themeShade="BF"/>
+          <w:sz w:val="24"/>
+          <w:szCs w:val="24"/>
+        </w:rPr>
+      </w:pPr>
+      <w:r>
+        <w:rPr>
+          <w:rFonts w:ascii="Times New Roman" w:hAnsi="Times New Roman" w:cs="Times New Roman"/>
+          <w:sz w:val="24"/>
+          <w:szCs w:val="24"/>
+        </w:rPr>
+        <w:t>All of it (see 3b)</w:t>
+      </w:r>
+    </w:p>
+    <w:p>
+      <w:pPr>
+        <w:numPr>
+          <w:ilvl w:val="1"/>
+          <w:numId w:val="1"/>
+        </w:numPr>
+        <w:rPr>
+          <w:rFonts w:ascii="Times New Roman" w:hAnsi="Times New Roman" w:cs="Times New Roman"/>
+          <w:color w:val="1F3864" w:themeColor="accent1" w:themeShade="80"/>
+          <w:sz w:val="24"/>
+          <w:szCs w:val="24"/>
+        </w:rPr>
+      </w:pPr>
+      <w:r>
+        <w:rPr>
+          <w:rFonts w:ascii="Times New Roman" w:hAnsi="Times New Roman" w:cs="Times New Roman"/>
+          <w:sz w:val="24"/>
+          <w:szCs w:val="24"/>
+        </w:rPr>
+        <w:t>Do</w:t>
+      </w:r>
+      <w:r>
+        <w:rPr>
+          <w:rFonts w:ascii="Times New Roman" w:hAnsi="Times New Roman" w:cs="Times New Roman"/>
+          <w:sz w:val="24"/>
+          <w:szCs w:val="24"/>
+        </w:rPr>
+        <w:t>es</w:t>
+      </w:r>
+      <w:r>
+        <w:rPr>
+          <w:rFonts w:ascii="Times New Roman" w:hAnsi="Times New Roman" w:cs="Times New Roman"/>
+          <w:sz w:val="24"/>
+          <w:szCs w:val="24"/>
+        </w:rPr>
+        <w:t xml:space="preserve"> researcher</w:t>
+      </w:r>
+      <w:r>
+        <w:rPr>
+          <w:rFonts w:ascii="Times New Roman" w:hAnsi="Times New Roman" w:cs="Times New Roman"/>
+          <w:sz w:val="24"/>
+          <w:szCs w:val="24"/>
+        </w:rPr>
+        <w:t>/scientist</w:t>
+      </w:r>
+      <w:r>
+        <w:rPr>
+          <w:rFonts w:ascii="Times New Roman" w:hAnsi="Times New Roman" w:cs="Times New Roman"/>
+          <w:sz w:val="24"/>
+          <w:szCs w:val="24"/>
+        </w:rPr>
+        <w:t xml:space="preserve"> have </w:t>
+      </w:r>
+      <w:r>
+        <w:rPr>
+          <w:rFonts w:ascii="Times New Roman" w:hAnsi="Times New Roman" w:cs="Times New Roman"/>
+          <w:sz w:val="24"/>
+          <w:szCs w:val="24"/>
+        </w:rPr>
+        <w:t xml:space="preserve">access to the </w:t>
+      </w:r>
+      <w:r>
+        <w:rPr>
+          <w:rFonts w:ascii="Times New Roman" w:hAnsi="Times New Roman" w:cs="Times New Roman"/>
+          <w:sz w:val="24"/>
+          <w:szCs w:val="24"/>
+        </w:rPr>
+        <w:t>data</w:t>
+      </w:r>
+      <w:r>
+        <w:rPr>
+          <w:rFonts w:ascii="Times New Roman" w:hAnsi="Times New Roman" w:cs="Times New Roman"/>
+          <w:sz w:val="24"/>
+          <w:szCs w:val="24"/>
+        </w:rPr>
+        <w:t xml:space="preserve"> </w:t>
+      </w:r>
+      <w:r>
+        <w:rPr>
+          <w:rFonts w:ascii="Times New Roman" w:hAnsi="Times New Roman" w:cs="Times New Roman"/>
+          <w:sz w:val="24"/>
+          <w:szCs w:val="24"/>
+        </w:rPr>
+        <w:t xml:space="preserve">displayed </w:t>
+      </w:r>
+      <w:r>
+        <w:rPr>
+          <w:rFonts w:ascii="Times New Roman" w:hAnsi="Times New Roman" w:cs="Times New Roman"/>
+          <w:sz w:val="24"/>
+          <w:szCs w:val="24"/>
+        </w:rPr>
+        <w:t>on</w:t>
+      </w:r>
+      <w:r>
+        <w:rPr>
+          <w:rFonts w:ascii="Times New Roman" w:hAnsi="Times New Roman" w:cs="Times New Roman"/>
+          <w:sz w:val="24"/>
+          <w:szCs w:val="24"/>
+        </w:rPr>
+        <w:t xml:space="preserve"> </w:t>
+      </w:r>
+      <w:r>
+        <w:rPr>
+          <w:rFonts w:ascii="Times New Roman" w:hAnsi="Times New Roman" w:cs="Times New Roman"/>
+          <w:sz w:val="24"/>
+          <w:szCs w:val="24"/>
+        </w:rPr>
+        <w:t xml:space="preserve">the </w:t>
+      </w:r>
+      <w:r>
+        <w:rPr>
+          <w:rFonts w:ascii="Times New Roman" w:hAnsi="Times New Roman" w:cs="Times New Roman"/>
+          <w:sz w:val="24"/>
+          <w:szCs w:val="24"/>
+        </w:rPr>
+        <w:t xml:space="preserve">cloud? </w:t>
+      </w:r>
+    </w:p>
+    <w:p>
+      <w:pPr>
+        <w:numPr>
+          <w:ilvl w:val="2"/>
+          <w:numId w:val="1"/>
+        </w:numPr>
+        <w:rPr>
+          <w:rFonts w:ascii="Times New Roman" w:hAnsi="Times New Roman" w:cs="Times New Roman"/>
+          <w:color w:val="1F3864" w:themeColor="accent1" w:themeShade="80"/>
+          <w:sz w:val="24"/>
+          <w:szCs w:val="24"/>
+        </w:rPr>
+      </w:pPr>
+      <w:r>
+        <w:rPr>
+          <w:rFonts w:ascii="Times New Roman" w:hAnsi="Times New Roman" w:cs="Times New Roman"/>
+          <w:sz w:val="24"/>
+          <w:szCs w:val="24"/>
+        </w:rPr>
+        <w:t>Yes</w:t>
+      </w:r>
+    </w:p>
+    <w:p>
+      <w:pPr>
+        <w:numPr>
+          <w:ilvl w:val="1"/>
+          <w:numId w:val="1"/>
+        </w:numPr>
+        <w:rPr>
+          <w:rFonts w:ascii="Times New Roman" w:hAnsi="Times New Roman" w:cs="Times New Roman"/>
+          <w:sz w:val="24"/>
+          <w:szCs w:val="24"/>
+        </w:rPr>
+      </w:pPr>
+      <w:r>
+        <w:rPr>
+          <w:rFonts w:ascii="Times New Roman" w:hAnsi="Times New Roman" w:cs="Times New Roman"/>
+          <w:sz w:val="24"/>
+          <w:szCs w:val="24"/>
+        </w:rPr>
+        <w:t>Does the cloud provider make the sensor data available to the public? If so, what information is the public able to see.</w:t>
+      </w:r>
+      <w:r>
+        <w:rPr>
+          <w:rFonts w:ascii="Times New Roman" w:hAnsi="Times New Roman" w:cs="Times New Roman"/>
+          <w:sz w:val="24"/>
+          <w:szCs w:val="24"/>
+        </w:rPr>
+        <w:t xml:space="preserve"> </w:t>
+      </w:r>
+    </w:p>
+    <w:p>
+      <w:pPr>
+        <w:numPr>
+          <w:ilvl w:val="2"/>
+          <w:numId w:val="1"/>
+        </w:numPr>
+        <w:rPr>
+          <w:rFonts w:ascii="Times New Roman" w:hAnsi="Times New Roman" w:cs="Times New Roman"/>
+          <w:sz w:val="24"/>
+          <w:szCs w:val="24"/>
+        </w:rPr>
+      </w:pPr>
+      <w:r>
+        <w:rPr>
+          <w:rFonts w:ascii="Times New Roman" w:hAnsi="Times New Roman" w:cs="Times New Roman"/>
+          <w:sz w:val="24"/>
+          <w:szCs w:val="24"/>
+        </w:rPr>
+        <w:t>It is password protected and only available to named users that researcher has identified.</w:t>
+      </w:r>
+    </w:p>
+    <w:p>
+      <w:pPr>
+        <w:numPr>
+          <w:ilvl w:val="0"/>
+          <w:numId w:val="1"/>
+        </w:numPr>
+        <w:rPr>
+          <w:rFonts w:ascii="Times New Roman" w:hAnsi="Times New Roman" w:cs="Times New Roman"/>
+          <w:sz w:val="24"/>
+          <w:szCs w:val="24"/>
+        </w:rPr>
+      </w:pPr>
+      <w:r>
+        <w:rPr>
+          <w:rFonts w:ascii="Times New Roman" w:hAnsi="Times New Roman" w:cs="Times New Roman"/>
+          <w:sz w:val="24"/>
+          <w:szCs w:val="24"/>
+        </w:rPr>
+        <w:t xml:space="preserve">Sensor Technology. </w:t>
+      </w:r>
+    </w:p>
+    <w:p>
+      <w:pPr>
+        <w:numPr>
+          <w:ilvl w:val="1"/>
+          <w:numId w:val="1"/>
+        </w:numPr>
+        <w:rPr>
+          <w:rFonts w:ascii="Times New Roman" w:hAnsi="Times New Roman" w:cs="Times New Roman"/>
+          <w:sz w:val="24"/>
+          <w:szCs w:val="24"/>
+        </w:rPr>
+      </w:pPr>
+      <w:r>
+        <w:rPr>
+          <w:rFonts w:ascii="Times New Roman" w:hAnsi="Times New Roman" w:cs="Times New Roman"/>
+          <w:sz w:val="24"/>
+          <w:szCs w:val="24"/>
+        </w:rPr>
+        <w:t>Summary Description</w:t>
+      </w:r>
+      <w:r>
+        <w:rPr>
+          <w:rFonts w:ascii="Times New Roman" w:hAnsi="Times New Roman" w:cs="Times New Roman"/>
+          <w:sz w:val="24"/>
+          <w:szCs w:val="24"/>
+        </w:rPr>
+        <w:t xml:space="preserve">: </w:t>
+      </w:r>
+    </w:p>
+    <w:p>
+      <w:pPr>
+        <w:numPr>
+          <w:ilvl w:val="2"/>
+          <w:numId w:val="1"/>
+        </w:numPr>
+        <w:rPr>
+          <w:rFonts w:ascii="Times New Roman" w:hAnsi="Times New Roman" w:cs="Times New Roman"/>
+          <w:sz w:val="24"/>
+          <w:szCs w:val="24"/>
+        </w:rPr>
+      </w:pPr>
+      <w:proofErr w:type="spellStart"/>
+      <w:r>
+        <w:rPr>
+          <w:rFonts w:ascii="Times New Roman" w:hAnsi="Times New Roman" w:cs="Times New Roman"/>
+          <w:sz w:val="24"/>
+          <w:szCs w:val="24"/>
+        </w:rPr>
+        <w:t>Nexsens</w:t>
+      </w:r>
+      <w:proofErr w:type="spellEnd"/>
+      <w:r>
+        <w:rPr>
+          <w:rFonts w:ascii="Times New Roman" w:hAnsi="Times New Roman" w:cs="Times New Roman"/>
+          <w:sz w:val="24"/>
+          <w:szCs w:val="24"/>
+        </w:rPr>
+        <w:t xml:space="preserve"> </w:t>
+      </w:r>
+      <w:r>
+        <w:rPr>
+          <w:rFonts w:ascii="Times New Roman" w:hAnsi="Times New Roman" w:cs="Times New Roman"/>
+          <w:sz w:val="24"/>
+          <w:szCs w:val="24"/>
+        </w:rPr>
+        <w:t xml:space="preserve">CB-150 </w:t>
+      </w:r>
+      <w:r>
+        <w:rPr>
+          <w:rFonts w:ascii="Times New Roman" w:hAnsi="Times New Roman" w:cs="Times New Roman"/>
+          <w:sz w:val="24"/>
+          <w:szCs w:val="24"/>
+        </w:rPr>
+        <w:t>data buoys</w:t>
+      </w:r>
+      <w:r>
+        <w:rPr>
+          <w:rFonts w:ascii="Times New Roman" w:hAnsi="Times New Roman" w:cs="Times New Roman"/>
+          <w:sz w:val="24"/>
+          <w:szCs w:val="24"/>
+        </w:rPr>
+        <w:t xml:space="preserve"> and X2-CB logger</w:t>
+      </w:r>
+      <w:r>
+        <w:rPr>
+          <w:rFonts w:ascii="Times New Roman" w:hAnsi="Times New Roman" w:cs="Times New Roman"/>
+          <w:sz w:val="24"/>
+          <w:szCs w:val="24"/>
+        </w:rPr>
+        <w:t xml:space="preserve"> with YSI EXO2, Trios NICO, and </w:t>
+      </w:r>
+      <w:proofErr w:type="spellStart"/>
+      <w:r>
+        <w:rPr>
+          <w:rFonts w:ascii="Times New Roman" w:hAnsi="Times New Roman" w:cs="Times New Roman"/>
+          <w:sz w:val="24"/>
+          <w:szCs w:val="24"/>
+        </w:rPr>
+        <w:t>Airmar</w:t>
+      </w:r>
+      <w:proofErr w:type="spellEnd"/>
+      <w:r>
+        <w:rPr>
+          <w:rFonts w:ascii="Times New Roman" w:hAnsi="Times New Roman" w:cs="Times New Roman"/>
+          <w:sz w:val="24"/>
+          <w:szCs w:val="24"/>
+        </w:rPr>
+        <w:t xml:space="preserve"> 200WX</w:t>
+      </w:r>
+    </w:p>
+    <w:p>
+      <w:pPr>
+        <w:numPr>
+          <w:ilvl w:val="1"/>
+          <w:numId w:val="1"/>
+        </w:numPr>
+        <w:rPr>
+          <w:rFonts w:ascii="Times New Roman" w:hAnsi="Times New Roman" w:cs="Times New Roman"/>
+          <w:sz w:val="24"/>
+          <w:szCs w:val="24"/>
+        </w:rPr>
+      </w:pPr>
+      <w:r>
+        <w:rPr>
+          <w:rFonts w:ascii="Times New Roman" w:hAnsi="Times New Roman" w:cs="Times New Roman"/>
+          <w:sz w:val="24"/>
+          <w:szCs w:val="24"/>
+        </w:rPr>
+        <w:t xml:space="preserve">Identify/Name all </w:t>
+      </w:r>
+      <w:r>
+        <w:rPr>
+          <w:rFonts w:ascii="Times New Roman" w:hAnsi="Times New Roman" w:cs="Times New Roman"/>
+          <w:sz w:val="24"/>
+          <w:szCs w:val="24"/>
+        </w:rPr>
+        <w:t>Data Logger/</w:t>
+      </w:r>
+      <w:r>
+        <w:rPr>
+          <w:rFonts w:ascii="Times New Roman" w:hAnsi="Times New Roman" w:cs="Times New Roman"/>
+          <w:sz w:val="24"/>
+          <w:szCs w:val="24"/>
+        </w:rPr>
+        <w:t>Sensor Model(s)</w:t>
+      </w:r>
+      <w:r>
+        <w:rPr>
+          <w:rFonts w:ascii="Times New Roman" w:hAnsi="Times New Roman" w:cs="Times New Roman"/>
+          <w:sz w:val="24"/>
+          <w:szCs w:val="24"/>
+        </w:rPr>
+        <w:t xml:space="preserve"> from this vendor</w:t>
+      </w:r>
+      <w:r>
+        <w:rPr>
+          <w:rFonts w:ascii="Times New Roman" w:hAnsi="Times New Roman" w:cs="Times New Roman"/>
+          <w:sz w:val="24"/>
+          <w:szCs w:val="24"/>
+        </w:rPr>
+        <w:t xml:space="preserve"> that are utilized</w:t>
+      </w:r>
+      <w:r>
+        <w:rPr>
+          <w:rFonts w:ascii="Times New Roman" w:hAnsi="Times New Roman" w:cs="Times New Roman"/>
+          <w:sz w:val="24"/>
+          <w:szCs w:val="24"/>
+        </w:rPr>
+        <w:t>:</w:t>
+      </w:r>
+    </w:p>
+    <w:p>
+      <w:pPr>
+        <w:numPr>
+          <w:ilvl w:val="2"/>
+          <w:numId w:val="1"/>
+        </w:numPr>
+        <w:rPr>
+          <w:rFonts w:ascii="Times New Roman" w:hAnsi="Times New Roman" w:cs="Times New Roman"/>
+          <w:sz w:val="24"/>
+          <w:szCs w:val="24"/>
+        </w:rPr>
+      </w:pPr>
+      <w:r>
+        <w:rPr>
+          <w:rFonts w:ascii="Times New Roman" w:hAnsi="Times New Roman" w:cs="Times New Roman"/>
+          <w:sz w:val="24"/>
+          <w:szCs w:val="24"/>
+        </w:rPr>
+        <w:lastRenderedPageBreak/>
+        <w:t xml:space="preserve">Data Logger: </w:t>
+      </w:r>
+      <w:proofErr w:type="spellStart"/>
+      <w:r>
+        <w:rPr>
+          <w:rFonts w:ascii="Times New Roman" w:hAnsi="Times New Roman" w:cs="Times New Roman"/>
+          <w:sz w:val="24"/>
+          <w:szCs w:val="24"/>
+        </w:rPr>
+        <w:t>Nexsens</w:t>
+      </w:r>
+      <w:proofErr w:type="spellEnd"/>
+      <w:r>
+        <w:rPr>
+          <w:rFonts w:ascii="Times New Roman" w:hAnsi="Times New Roman" w:cs="Times New Roman"/>
+          <w:sz w:val="24"/>
+          <w:szCs w:val="24"/>
+        </w:rPr>
+        <w:t xml:space="preserve"> X2-CB</w:t>
+      </w:r>
+    </w:p>
+    <w:p>
+      <w:pPr>
+        <w:numPr>
+          <w:ilvl w:val="2"/>
+          <w:numId w:val="1"/>
+        </w:numPr>
+        <w:rPr>
+          <w:rFonts w:ascii="Times New Roman" w:hAnsi="Times New Roman" w:cs="Times New Roman"/>
+          <w:sz w:val="24"/>
+          <w:szCs w:val="24"/>
+        </w:rPr>
+      </w:pPr>
+      <w:proofErr w:type="gramStart"/>
+      <w:r>
+        <w:rPr>
+          <w:rFonts w:ascii="Times New Roman" w:hAnsi="Times New Roman" w:cs="Times New Roman"/>
+          <w:sz w:val="24"/>
+          <w:szCs w:val="24"/>
+        </w:rPr>
+        <w:t>Sensors;</w:t>
+      </w:r>
+      <w:proofErr w:type="gramEnd"/>
+    </w:p>
+    <w:p>
+      <w:pPr>
+        <w:numPr>
+          <w:ilvl w:val="3"/>
+          <w:numId w:val="1"/>
+        </w:numPr>
+        <w:rPr>
+          <w:rFonts w:ascii="Times New Roman" w:hAnsi="Times New Roman" w:cs="Times New Roman"/>
+          <w:sz w:val="24"/>
+          <w:szCs w:val="24"/>
+        </w:rPr>
+      </w:pPr>
+      <w:r>
+        <w:rPr>
+          <w:rFonts w:ascii="Times New Roman" w:hAnsi="Times New Roman" w:cs="Times New Roman"/>
+          <w:sz w:val="24"/>
+          <w:szCs w:val="24"/>
+        </w:rPr>
+        <w:t>Trios NICO UV Nitrate</w:t>
+      </w:r>
+    </w:p>
+    <w:p>
+      <w:pPr>
+        <w:numPr>
+          <w:ilvl w:val="3"/>
+          <w:numId w:val="1"/>
+        </w:numPr>
+        <w:rPr>
+          <w:rFonts w:ascii="Times New Roman" w:hAnsi="Times New Roman" w:cs="Times New Roman"/>
+          <w:sz w:val="24"/>
+          <w:szCs w:val="24"/>
+        </w:rPr>
+      </w:pPr>
+      <w:proofErr w:type="spellStart"/>
+      <w:r>
+        <w:rPr>
+          <w:rFonts w:ascii="Times New Roman" w:hAnsi="Times New Roman" w:cs="Times New Roman"/>
+          <w:sz w:val="24"/>
+          <w:szCs w:val="24"/>
+        </w:rPr>
+        <w:t>Airmar</w:t>
+      </w:r>
+      <w:proofErr w:type="spellEnd"/>
+      <w:r>
+        <w:rPr>
+          <w:rFonts w:ascii="Times New Roman" w:hAnsi="Times New Roman" w:cs="Times New Roman"/>
+          <w:sz w:val="24"/>
+          <w:szCs w:val="24"/>
+        </w:rPr>
+        <w:t xml:space="preserve"> 200WX with Rel </w:t>
+      </w:r>
+      <w:proofErr w:type="spellStart"/>
+      <w:r>
+        <w:rPr>
+          <w:rFonts w:ascii="Times New Roman" w:hAnsi="Times New Roman" w:cs="Times New Roman"/>
+          <w:sz w:val="24"/>
+          <w:szCs w:val="24"/>
+        </w:rPr>
+        <w:t>Baromteric</w:t>
+      </w:r>
+      <w:proofErr w:type="spellEnd"/>
+      <w:r>
+        <w:rPr>
+          <w:rFonts w:ascii="Times New Roman" w:hAnsi="Times New Roman" w:cs="Times New Roman"/>
+          <w:sz w:val="24"/>
+          <w:szCs w:val="24"/>
+        </w:rPr>
+        <w:t xml:space="preserve"> Pressure, Air Temperature, Relative </w:t>
+      </w:r>
+      <w:proofErr w:type="spellStart"/>
+      <w:r>
+        <w:rPr>
+          <w:rFonts w:ascii="Times New Roman" w:hAnsi="Times New Roman" w:cs="Times New Roman"/>
+          <w:sz w:val="24"/>
+          <w:szCs w:val="24"/>
+        </w:rPr>
+        <w:t>Humidty</w:t>
+      </w:r>
+      <w:proofErr w:type="spellEnd"/>
+      <w:r>
+        <w:rPr>
+          <w:rFonts w:ascii="Times New Roman" w:hAnsi="Times New Roman" w:cs="Times New Roman"/>
+          <w:sz w:val="24"/>
+          <w:szCs w:val="24"/>
+        </w:rPr>
+        <w:t xml:space="preserve">, </w:t>
+      </w:r>
+      <w:proofErr w:type="spellStart"/>
+      <w:r>
+        <w:rPr>
+          <w:rFonts w:ascii="Times New Roman" w:hAnsi="Times New Roman" w:cs="Times New Roman"/>
+          <w:sz w:val="24"/>
+          <w:szCs w:val="24"/>
+        </w:rPr>
+        <w:t>Dwpoint</w:t>
+      </w:r>
+      <w:proofErr w:type="spellEnd"/>
+      <w:r>
+        <w:rPr>
+          <w:rFonts w:ascii="Times New Roman" w:hAnsi="Times New Roman" w:cs="Times New Roman"/>
+          <w:sz w:val="24"/>
+          <w:szCs w:val="24"/>
+        </w:rPr>
+        <w:t>, Wind Direction, Wind Speed, Pitch, Roll</w:t>
+      </w:r>
+    </w:p>
+    <w:p>
+      <w:pPr>
+        <w:numPr>
+          <w:ilvl w:val="3"/>
+          <w:numId w:val="1"/>
+        </w:numPr>
+        <w:rPr>
+          <w:rStyle w:val="Hyperlink"/>
+          <w:rFonts w:ascii="Times New Roman" w:hAnsi="Times New Roman" w:cs="Times New Roman"/>
+          <w:color w:val="auto"/>
+          <w:sz w:val="24"/>
+          <w:szCs w:val="24"/>
+          <w:u w:val="none"/>
+        </w:rPr>
+      </w:pPr>
+      <w:r>
+        <w:rPr>
+          <w:rStyle w:val="Hyperlink"/>
+          <w:rFonts w:ascii="Times New Roman" w:hAnsi="Times New Roman" w:cs="Times New Roman"/>
+          <w:color w:val="auto"/>
+          <w:sz w:val="24"/>
+          <w:szCs w:val="24"/>
+          <w:u w:val="none"/>
+        </w:rPr>
+        <w:t>YSI EXO2 With Temperature, pH, Specific Conductivity, Dissolved Oxygen, Turbidity, Chlorophyll, Phycocyanin,</w:t>
+      </w:r>
+      <w:r>
+        <w:rPr>
+          <w:rStyle w:val="Hyperlink"/>
+          <w:rFonts w:ascii="Times New Roman" w:hAnsi="Times New Roman" w:cs="Times New Roman"/>
+          <w:color w:val="auto"/>
+          <w:sz w:val="24"/>
+          <w:szCs w:val="24"/>
+          <w:u w:val="none"/>
+        </w:rPr>
+        <w:t xml:space="preserve"> and FDOM</w:t>
+      </w:r>
+    </w:p>
+    <w:p>
+      <w:pPr>
+        <w:pStyle w:val="ListParagraph"/>
+        <w:numPr>
+          <w:ilvl w:val="1"/>
+          <w:numId w:val="1"/>
+        </w:numPr>
+        <w:rPr>
+          <w:rFonts w:asciiTheme="minorHAnsi" w:hAnsiTheme="minorHAnsi" w:cstheme="minorHAnsi"/>
+          <w:color w:val="2F5496" w:themeColor="accent1" w:themeShade="BF"/>
+        </w:rPr>
+      </w:pPr>
+      <w:r>
+        <w:rPr>
+          <w:rFonts w:ascii="Times New Roman" w:hAnsi="Times New Roman" w:cs="Times New Roman"/>
+          <w:sz w:val="24"/>
+          <w:szCs w:val="24"/>
+        </w:rPr>
+        <w:t>Is the Vendor on the p</w:t>
+      </w:r>
+      <w:r>
+        <w:rPr>
+          <w:rFonts w:ascii="Times New Roman" w:hAnsi="Times New Roman" w:cs="Times New Roman"/>
+          <w:sz w:val="24"/>
+          <w:szCs w:val="24"/>
+        </w:rPr>
+        <w:t>rohibited National Defense Authorization Act (NDAA) Section 889</w:t>
+      </w:r>
+      <w:r>
+        <w:rPr>
+          <w:rFonts w:ascii="Times New Roman" w:hAnsi="Times New Roman" w:cs="Times New Roman"/>
+          <w:sz w:val="24"/>
+          <w:szCs w:val="24"/>
+        </w:rPr>
+        <w:t>?</w:t>
+      </w:r>
+      <w:r>
+        <w:rPr>
+          <w:rFonts w:ascii="Times New Roman" w:hAnsi="Times New Roman" w:cs="Times New Roman"/>
+          <w:sz w:val="24"/>
+          <w:szCs w:val="24"/>
+        </w:rPr>
+        <w:t xml:space="preserve"> </w:t>
+      </w:r>
+    </w:p>
+    <w:p>
+      <w:pPr>
+        <w:pStyle w:val="ListParagraph"/>
+        <w:numPr>
+          <w:ilvl w:val="2"/>
+          <w:numId w:val="1"/>
+        </w:numPr>
+        <w:rPr>
+          <w:rFonts w:asciiTheme="minorHAnsi" w:hAnsiTheme="minorHAnsi" w:cstheme="minorHAnsi"/>
+          <w:color w:val="2F5496" w:themeColor="accent1" w:themeShade="BF"/>
+        </w:rPr>
+      </w:pPr>
+      <w:r>
+        <w:rPr>
+          <w:rFonts w:ascii="Times New Roman" w:hAnsi="Times New Roman" w:cs="Times New Roman"/>
+          <w:sz w:val="24"/>
+          <w:szCs w:val="24"/>
+        </w:rPr>
+        <w:t>No</w:t>
+      </w:r>
+    </w:p>
+    <w:p>
+      <w:pPr>
+        <w:pStyle w:val="ListParagraph"/>
+        <w:numPr>
+          <w:ilvl w:val="1"/>
+          <w:numId w:val="1"/>
+        </w:numPr>
+        <w:rPr>
+          <w:rFonts w:asciiTheme="minorHAnsi" w:hAnsiTheme="minorHAnsi" w:cstheme="minorHAnsi"/>
+          <w:color w:val="2F5496" w:themeColor="accent1" w:themeShade="BF"/>
+        </w:rPr>
+      </w:pPr>
+      <w:r>
+        <w:rPr>
+          <w:rFonts w:ascii="Times New Roman" w:hAnsi="Times New Roman" w:cs="Times New Roman"/>
+          <w:sz w:val="24"/>
+          <w:szCs w:val="24"/>
+        </w:rPr>
+        <w:t xml:space="preserve">Does the vendors technology utilize components from NDAA Section 889 forbidden </w:t>
+      </w:r>
+      <w:r>
+        <w:rPr>
+          <w:rFonts w:ascii="Times New Roman" w:hAnsi="Times New Roman" w:cs="Times New Roman"/>
+          <w:sz w:val="24"/>
+          <w:szCs w:val="24"/>
+        </w:rPr>
+        <w:t xml:space="preserve">vendors? </w:t>
+      </w:r>
+    </w:p>
+    <w:p>
+      <w:pPr>
+        <w:pStyle w:val="ListParagraph"/>
+        <w:numPr>
+          <w:ilvl w:val="2"/>
+          <w:numId w:val="1"/>
+        </w:numPr>
+        <w:rPr>
+          <w:rFonts w:asciiTheme="minorHAnsi" w:hAnsiTheme="minorHAnsi" w:cstheme="minorHAnsi"/>
+          <w:color w:val="2F5496" w:themeColor="accent1" w:themeShade="BF"/>
+        </w:rPr>
+      </w:pPr>
+      <w:r>
+        <w:rPr>
+          <w:rFonts w:ascii="Times New Roman" w:hAnsi="Times New Roman" w:cs="Times New Roman"/>
+          <w:sz w:val="24"/>
+          <w:szCs w:val="24"/>
+        </w:rPr>
+        <w:t>No (Section 889 form submitted as part of purchase)</w:t>
+      </w:r>
+    </w:p>
+    <w:p>
+      <w:pPr>
+        <w:numPr>
+          <w:ilvl w:val="0"/>
+          <w:numId w:val="1"/>
+        </w:numPr>
+        <w:rPr>
+          <w:rFonts w:ascii="Times New Roman" w:hAnsi="Times New Roman" w:cs="Times New Roman"/>
+          <w:sz w:val="24"/>
+          <w:szCs w:val="24"/>
+        </w:rPr>
+      </w:pPr>
+      <w:r>
+        <w:rPr>
+          <w:rFonts w:ascii="Times New Roman" w:hAnsi="Times New Roman" w:cs="Times New Roman"/>
+          <w:sz w:val="24"/>
+          <w:szCs w:val="24"/>
+        </w:rPr>
+        <w:t>Sensor Placement and communication.</w:t>
+      </w:r>
+    </w:p>
+    <w:p>
+      <w:pPr>
+        <w:numPr>
+          <w:ilvl w:val="1"/>
+          <w:numId w:val="1"/>
+        </w:numPr>
+        <w:rPr>
+          <w:rFonts w:ascii="Times New Roman" w:hAnsi="Times New Roman" w:cs="Times New Roman"/>
+          <w:sz w:val="24"/>
+          <w:szCs w:val="24"/>
+        </w:rPr>
+      </w:pPr>
+      <w:r>
+        <w:rPr>
+          <w:rFonts w:ascii="Times New Roman" w:hAnsi="Times New Roman" w:cs="Times New Roman"/>
+          <w:sz w:val="24"/>
+          <w:szCs w:val="24"/>
+        </w:rPr>
+        <w:t>Wh</w:t>
+      </w:r>
+      <w:r>
+        <w:rPr>
+          <w:rFonts w:ascii="Times New Roman" w:hAnsi="Times New Roman" w:cs="Times New Roman"/>
+          <w:sz w:val="24"/>
+          <w:szCs w:val="24"/>
+        </w:rPr>
+        <w:t xml:space="preserve">ere </w:t>
+      </w:r>
+      <w:r>
+        <w:rPr>
+          <w:rFonts w:ascii="Times New Roman" w:hAnsi="Times New Roman" w:cs="Times New Roman"/>
+          <w:sz w:val="24"/>
+          <w:szCs w:val="24"/>
+        </w:rPr>
+        <w:t>(EPA room number, building, etc)</w:t>
+      </w:r>
+      <w:r>
+        <w:rPr>
+          <w:rFonts w:ascii="Times New Roman" w:hAnsi="Times New Roman" w:cs="Times New Roman"/>
+          <w:sz w:val="24"/>
+          <w:szCs w:val="24"/>
+        </w:rPr>
+        <w:t xml:space="preserve"> will </w:t>
+      </w:r>
+      <w:r>
+        <w:rPr>
+          <w:rFonts w:ascii="Times New Roman" w:hAnsi="Times New Roman" w:cs="Times New Roman"/>
+          <w:sz w:val="24"/>
+          <w:szCs w:val="24"/>
+        </w:rPr>
+        <w:t xml:space="preserve">the sensors be </w:t>
+      </w:r>
+      <w:r>
+        <w:rPr>
+          <w:rFonts w:ascii="Times New Roman" w:hAnsi="Times New Roman" w:cs="Times New Roman"/>
+          <w:sz w:val="24"/>
+          <w:szCs w:val="24"/>
+        </w:rPr>
+        <w:t>placed</w:t>
+      </w:r>
+      <w:r>
+        <w:rPr>
+          <w:rFonts w:ascii="Times New Roman" w:hAnsi="Times New Roman" w:cs="Times New Roman"/>
+          <w:sz w:val="24"/>
+          <w:szCs w:val="24"/>
+        </w:rPr>
+        <w:t>?</w:t>
+      </w:r>
+      <w:r>
+        <w:rPr>
+          <w:rFonts w:ascii="Times New Roman" w:hAnsi="Times New Roman" w:cs="Times New Roman"/>
+          <w:sz w:val="24"/>
+          <w:szCs w:val="24"/>
+        </w:rPr>
+        <w:t xml:space="preserve"> </w:t>
+      </w:r>
+    </w:p>
+    <w:p>
+      <w:pPr>
+        <w:numPr>
+          <w:ilvl w:val="2"/>
+          <w:numId w:val="1"/>
+        </w:numPr>
+        <w:rPr>
+          <w:rFonts w:ascii="Times New Roman" w:hAnsi="Times New Roman" w:cs="Times New Roman"/>
+          <w:sz w:val="24"/>
+          <w:szCs w:val="24"/>
+        </w:rPr>
+      </w:pPr>
+      <w:r>
+        <w:rPr>
+          <w:rFonts w:ascii="Times New Roman" w:hAnsi="Times New Roman" w:cs="Times New Roman"/>
+          <w:sz w:val="24"/>
+          <w:szCs w:val="24"/>
+        </w:rPr>
+        <w:t>These are field deployed and will not be in an EPA building.  One will be in Shubael Pond, Barnstable, MA and the other in Hamblin Pond, Barnstable MA.</w:t>
+      </w:r>
+    </w:p>
+    <w:p>
+      <w:pPr>
+        <w:numPr>
+          <w:ilvl w:val="1"/>
+          <w:numId w:val="1"/>
+        </w:numPr>
+        <w:rPr>
+          <w:rFonts w:ascii="Times New Roman" w:hAnsi="Times New Roman" w:cs="Times New Roman"/>
+          <w:sz w:val="24"/>
+          <w:szCs w:val="24"/>
+        </w:rPr>
+      </w:pPr>
+      <w:r>
+        <w:rPr>
+          <w:rFonts w:ascii="Times New Roman" w:hAnsi="Times New Roman" w:cs="Times New Roman"/>
+          <w:sz w:val="24"/>
+          <w:szCs w:val="24"/>
+        </w:rPr>
+        <w:t>Physical security of the device (describe any physical security implementations to protect the device from tampering).</w:t>
+      </w:r>
+      <w:r>
+        <w:rPr>
+          <w:rFonts w:ascii="Times New Roman" w:hAnsi="Times New Roman" w:cs="Times New Roman"/>
+          <w:sz w:val="24"/>
+          <w:szCs w:val="24"/>
+        </w:rPr>
+        <w:t xml:space="preserve"> </w:t>
+      </w:r>
+    </w:p>
+    <w:p>
+      <w:pPr>
+        <w:numPr>
+          <w:ilvl w:val="2"/>
+          <w:numId w:val="1"/>
+        </w:numPr>
+        <w:rPr>
+          <w:rFonts w:ascii="Times New Roman" w:hAnsi="Times New Roman" w:cs="Times New Roman"/>
+          <w:sz w:val="24"/>
+          <w:szCs w:val="24"/>
+        </w:rPr>
+      </w:pPr>
+      <w:r>
+        <w:rPr>
+          <w:rFonts w:ascii="Times New Roman" w:hAnsi="Times New Roman" w:cs="Times New Roman"/>
+          <w:sz w:val="24"/>
+          <w:szCs w:val="24"/>
+        </w:rPr>
+        <w:t>Buoys will be placed at the center of the ponds which limits access.  Additionally, each buoy weights ~100lbs and will be moored</w:t>
+      </w:r>
+      <w:r>
+        <w:rPr>
+          <w:rFonts w:ascii="Times New Roman" w:hAnsi="Times New Roman" w:cs="Times New Roman"/>
+          <w:sz w:val="24"/>
+          <w:szCs w:val="24"/>
+        </w:rPr>
+        <w:t xml:space="preserve"> with a 70lb anchor and 10 feet of 3/8in chain.  Tampering with the buoys would be extremely difficult.  </w:t>
+      </w:r>
+      <w:proofErr w:type="gramStart"/>
+      <w:r>
+        <w:rPr>
+          <w:rFonts w:ascii="Times New Roman" w:hAnsi="Times New Roman" w:cs="Times New Roman"/>
+          <w:sz w:val="24"/>
+          <w:szCs w:val="24"/>
+        </w:rPr>
+        <w:t>Also</w:t>
+      </w:r>
+      <w:proofErr w:type="gramEnd"/>
+      <w:r>
+        <w:rPr>
+          <w:rFonts w:ascii="Times New Roman" w:hAnsi="Times New Roman" w:cs="Times New Roman"/>
+          <w:sz w:val="24"/>
+          <w:szCs w:val="24"/>
+        </w:rPr>
+        <w:t xml:space="preserve"> we are working with local partners that will regularly check the buoys and EPA staff will be on site every other week.</w:t>
+      </w:r>
+    </w:p>
+    <w:p>
+      <w:pPr>
+        <w:numPr>
+          <w:ilvl w:val="1"/>
+          <w:numId w:val="1"/>
+        </w:numPr>
+        <w:rPr>
+          <w:rFonts w:asciiTheme="minorHAnsi" w:hAnsiTheme="minorHAnsi" w:cstheme="minorHAnsi"/>
+          <w:sz w:val="24"/>
+          <w:szCs w:val="24"/>
+        </w:rPr>
+      </w:pPr>
+      <w:r>
+        <w:rPr>
+          <w:rFonts w:ascii="Times New Roman" w:hAnsi="Times New Roman" w:cs="Times New Roman"/>
+          <w:sz w:val="24"/>
+          <w:szCs w:val="24"/>
+        </w:rPr>
+        <w:t xml:space="preserve">Description of </w:t>
+      </w:r>
+      <w:r>
+        <w:rPr>
+          <w:rFonts w:ascii="Times New Roman" w:hAnsi="Times New Roman" w:cs="Times New Roman"/>
+          <w:sz w:val="24"/>
+          <w:szCs w:val="24"/>
+        </w:rPr>
+        <w:t xml:space="preserve">sensor </w:t>
+      </w:r>
+      <w:r>
+        <w:rPr>
+          <w:rFonts w:ascii="Times New Roman" w:hAnsi="Times New Roman" w:cs="Times New Roman"/>
+          <w:sz w:val="24"/>
+          <w:szCs w:val="24"/>
+        </w:rPr>
+        <w:t>communication/connection (</w:t>
+      </w:r>
+      <w:r>
+        <w:rPr>
+          <w:rFonts w:ascii="Times New Roman" w:hAnsi="Times New Roman" w:cs="Times New Roman"/>
+          <w:sz w:val="24"/>
+          <w:szCs w:val="24"/>
+        </w:rPr>
+        <w:t>i.e.</w:t>
+      </w:r>
+      <w:r>
+        <w:rPr>
+          <w:rFonts w:ascii="Times New Roman" w:hAnsi="Times New Roman" w:cs="Times New Roman"/>
+          <w:sz w:val="24"/>
+          <w:szCs w:val="24"/>
+        </w:rPr>
+        <w:t xml:space="preserve"> USB</w:t>
+      </w:r>
+      <w:r>
+        <w:rPr>
+          <w:rFonts w:ascii="Times New Roman" w:hAnsi="Times New Roman" w:cs="Times New Roman"/>
+          <w:sz w:val="24"/>
+          <w:szCs w:val="24"/>
+        </w:rPr>
+        <w:t xml:space="preserve">, </w:t>
+      </w:r>
+      <w:r>
+        <w:rPr>
+          <w:rFonts w:ascii="Times New Roman" w:hAnsi="Times New Roman" w:cs="Times New Roman"/>
+          <w:sz w:val="24"/>
+          <w:szCs w:val="24"/>
+        </w:rPr>
+        <w:t>internet, cell, satellite)</w:t>
+      </w:r>
+      <w:r>
+        <w:rPr>
+          <w:rFonts w:ascii="Times New Roman" w:hAnsi="Times New Roman" w:cs="Times New Roman"/>
+          <w:sz w:val="24"/>
+          <w:szCs w:val="24"/>
+        </w:rPr>
+        <w:t xml:space="preserve">: </w:t>
+      </w:r>
+    </w:p>
+    <w:p>
+      <w:pPr>
+        <w:numPr>
+          <w:ilvl w:val="2"/>
+          <w:numId w:val="1"/>
+        </w:numPr>
+        <w:rPr>
+          <w:rFonts w:asciiTheme="minorHAnsi" w:hAnsiTheme="minorHAnsi" w:cstheme="minorHAnsi"/>
+          <w:sz w:val="24"/>
+          <w:szCs w:val="24"/>
+        </w:rPr>
+      </w:pPr>
+      <w:r>
+        <w:rPr>
+          <w:rFonts w:ascii="Times New Roman" w:hAnsi="Times New Roman" w:cs="Times New Roman"/>
+          <w:sz w:val="24"/>
+          <w:szCs w:val="24"/>
+        </w:rPr>
+        <w:t>USEPA Verizon cellular</w:t>
+      </w:r>
+    </w:p>
+    <w:p>
+      <w:pPr>
+        <w:numPr>
+          <w:ilvl w:val="0"/>
+          <w:numId w:val="1"/>
+        </w:numPr>
+        <w:rPr>
+          <w:rFonts w:ascii="Times New Roman" w:hAnsi="Times New Roman" w:cs="Times New Roman"/>
+          <w:sz w:val="24"/>
+          <w:szCs w:val="24"/>
+        </w:rPr>
+      </w:pPr>
+      <w:r>
+        <w:rPr>
+          <w:rFonts w:ascii="Times New Roman" w:hAnsi="Times New Roman" w:cs="Times New Roman"/>
+          <w:sz w:val="24"/>
+          <w:szCs w:val="24"/>
+        </w:rPr>
+        <w:t xml:space="preserve">Information Types. </w:t>
+      </w:r>
+    </w:p>
+    <w:p>
+      <w:pPr>
+        <w:pStyle w:val="ListParagraph"/>
+        <w:numPr>
+          <w:ilvl w:val="1"/>
+          <w:numId w:val="1"/>
+        </w:numPr>
+        <w:rPr>
+          <w:rFonts w:asciiTheme="minorHAnsi" w:hAnsiTheme="minorHAnsi" w:cstheme="minorHAnsi"/>
+          <w:color w:val="2F5496" w:themeColor="accent1" w:themeShade="BF"/>
+          <w:sz w:val="24"/>
+          <w:szCs w:val="24"/>
+        </w:rPr>
+      </w:pPr>
+      <w:r>
+        <w:rPr>
+          <w:rFonts w:ascii="Times New Roman" w:hAnsi="Times New Roman" w:cs="Times New Roman"/>
+          <w:sz w:val="24"/>
+          <w:szCs w:val="24"/>
+        </w:rPr>
+        <w:t xml:space="preserve">What </w:t>
+      </w:r>
+      <w:r>
+        <w:rPr>
+          <w:rFonts w:ascii="Times New Roman" w:hAnsi="Times New Roman" w:cs="Times New Roman"/>
+          <w:sz w:val="24"/>
+          <w:szCs w:val="24"/>
+        </w:rPr>
+        <w:t xml:space="preserve">type of Information </w:t>
+      </w:r>
+      <w:r>
+        <w:rPr>
+          <w:rFonts w:ascii="Times New Roman" w:hAnsi="Times New Roman" w:cs="Times New Roman"/>
+          <w:sz w:val="24"/>
+          <w:szCs w:val="24"/>
+        </w:rPr>
+        <w:t xml:space="preserve">is </w:t>
+      </w:r>
+      <w:r>
+        <w:rPr>
+          <w:rFonts w:ascii="Times New Roman" w:hAnsi="Times New Roman" w:cs="Times New Roman"/>
+          <w:sz w:val="24"/>
+          <w:szCs w:val="24"/>
+        </w:rPr>
+        <w:t>collected (i.e. air</w:t>
+      </w:r>
+      <w:r>
+        <w:rPr>
+          <w:rFonts w:ascii="Times New Roman" w:hAnsi="Times New Roman" w:cs="Times New Roman"/>
+          <w:sz w:val="24"/>
+          <w:szCs w:val="24"/>
+        </w:rPr>
+        <w:t xml:space="preserve"> or </w:t>
+      </w:r>
+      <w:r>
+        <w:rPr>
+          <w:rFonts w:ascii="Times New Roman" w:hAnsi="Times New Roman" w:cs="Times New Roman"/>
+          <w:sz w:val="24"/>
+          <w:szCs w:val="24"/>
+        </w:rPr>
+        <w:t>water quality</w:t>
+      </w:r>
+      <w:r>
+        <w:rPr>
+          <w:rFonts w:ascii="Times New Roman" w:hAnsi="Times New Roman" w:cs="Times New Roman"/>
+          <w:sz w:val="24"/>
+          <w:szCs w:val="24"/>
+        </w:rPr>
+        <w:t>, temperature, etc</w:t>
+      </w:r>
+      <w:proofErr w:type="gramStart"/>
+      <w:r>
+        <w:rPr>
+          <w:rFonts w:ascii="Times New Roman" w:hAnsi="Times New Roman" w:cs="Times New Roman"/>
+          <w:sz w:val="24"/>
+          <w:szCs w:val="24"/>
+        </w:rPr>
+        <w:t>)?</w:t>
+      </w:r>
+      <w:r>
+        <w:rPr>
+          <w:rFonts w:ascii="Times New Roman" w:hAnsi="Times New Roman" w:cs="Times New Roman"/>
+          <w:sz w:val="24"/>
+          <w:szCs w:val="24"/>
+        </w:rPr>
+        <w:t>:</w:t>
+      </w:r>
+      <w:proofErr w:type="gramEnd"/>
+      <w:r>
+        <w:rPr>
+          <w:rFonts w:ascii="Times New Roman" w:hAnsi="Times New Roman" w:cs="Times New Roman"/>
+          <w:sz w:val="24"/>
+          <w:szCs w:val="24"/>
+        </w:rPr>
+        <w:t xml:space="preserve"> </w:t>
+      </w:r>
+    </w:p>
+    <w:p>
+      <w:pPr>
+        <w:pStyle w:val="ListParagraph"/>
+        <w:numPr>
+          <w:ilvl w:val="2"/>
+          <w:numId w:val="1"/>
+        </w:numPr>
+        <w:rPr>
+          <w:rFonts w:asciiTheme="minorHAnsi" w:hAnsiTheme="minorHAnsi" w:cstheme="minorHAnsi"/>
+          <w:color w:val="2F5496" w:themeColor="accent1" w:themeShade="BF"/>
+          <w:sz w:val="24"/>
+          <w:szCs w:val="24"/>
+        </w:rPr>
+      </w:pPr>
+      <w:r>
+        <w:rPr>
+          <w:rFonts w:ascii="Times New Roman" w:hAnsi="Times New Roman" w:cs="Times New Roman"/>
+          <w:sz w:val="24"/>
+          <w:szCs w:val="24"/>
+        </w:rPr>
+        <w:t>Water Quality and Weather</w:t>
+      </w:r>
+    </w:p>
+    <w:p>
+      <w:pPr>
+        <w:numPr>
+          <w:ilvl w:val="0"/>
+          <w:numId w:val="1"/>
+        </w:numPr>
+        <w:rPr>
+          <w:rFonts w:ascii="Times New Roman" w:hAnsi="Times New Roman" w:cs="Times New Roman"/>
+          <w:sz w:val="24"/>
+          <w:szCs w:val="24"/>
+        </w:rPr>
+      </w:pPr>
+      <w:r>
+        <w:rPr>
+          <w:rFonts w:ascii="Times New Roman" w:hAnsi="Times New Roman" w:cs="Times New Roman"/>
+          <w:sz w:val="24"/>
+          <w:szCs w:val="24"/>
+        </w:rPr>
+        <w:t>Official EPA Record.</w:t>
+      </w:r>
+    </w:p>
+    <w:p>
+      <w:pPr>
+        <w:numPr>
+          <w:ilvl w:val="1"/>
+          <w:numId w:val="1"/>
+        </w:numPr>
+        <w:rPr>
+          <w:rFonts w:asciiTheme="minorHAnsi" w:hAnsiTheme="minorHAnsi" w:cstheme="minorHAnsi"/>
+          <w:color w:val="2F5496" w:themeColor="accent1" w:themeShade="BF"/>
+          <w:sz w:val="24"/>
+          <w:szCs w:val="24"/>
+        </w:rPr>
+      </w:pPr>
+      <w:r>
+        <w:rPr>
+          <w:rFonts w:ascii="Times New Roman" w:hAnsi="Times New Roman" w:cs="Times New Roman"/>
+          <w:sz w:val="24"/>
+          <w:szCs w:val="24"/>
+        </w:rPr>
         <w:t xml:space="preserve">Can data be download directly from the sensor itself? </w:t>
       </w:r>
+    </w:p>
+    <w:p>
+      <w:pPr>
+        <w:numPr>
+          <w:ilvl w:val="2"/>
+          <w:numId w:val="1"/>
+        </w:numPr>
+        <w:rPr>
+          <w:rFonts w:asciiTheme="minorHAnsi" w:hAnsiTheme="minorHAnsi" w:cstheme="minorHAnsi"/>
+          <w:color w:val="2F5496" w:themeColor="accent1" w:themeShade="BF"/>
+          <w:sz w:val="24"/>
+          <w:szCs w:val="24"/>
+        </w:rPr>
+      </w:pPr>
       <w:r>
         <w:rPr>
           <w:rFonts w:ascii="Times New Roman" w:hAnsi="Times New Roman" w:cs="Times New Roman"/>
@@ -1817,6 +2135,20 @@
         </w:rPr>
         <w:t xml:space="preserve"> </w:t>
       </w:r>
+    </w:p>
+    <w:p>
+      <w:pPr>
+        <w:numPr>
+          <w:ilvl w:val="2"/>
+          <w:numId w:val="1"/>
+        </w:numPr>
+        <w:rPr>
+          <w:rFonts w:ascii="Times New Roman" w:hAnsi="Times New Roman" w:cs="Times New Roman"/>
+          <w:color w:val="1F3864" w:themeColor="accent1" w:themeShade="80"/>
+          <w:sz w:val="24"/>
+          <w:szCs w:val="24"/>
+        </w:rPr>
+      </w:pPr>
       <w:r>
         <w:rPr>
           <w:rFonts w:ascii="Times New Roman" w:hAnsi="Times New Roman" w:cs="Times New Roman"/>
@@ -1884,7 +2216,28 @@
           <w:sz w:val="24"/>
           <w:szCs w:val="24"/>
         </w:rPr>
-        <w:t xml:space="preserve">: Project leads will maintain files on OneDrive and once data approved for public release copies will be made available via USEPA </w:t>
+        <w:t xml:space="preserve">: </w:t>
+      </w:r>
+    </w:p>
+    <w:p>
+      <w:pPr>
+        <w:numPr>
+          <w:ilvl w:val="2"/>
+          <w:numId w:val="1"/>
+        </w:numPr>
+        <w:rPr>
+          <w:rFonts w:ascii="Times New Roman" w:hAnsi="Times New Roman" w:cs="Times New Roman"/>
+          <w:sz w:val="24"/>
+          <w:szCs w:val="24"/>
+        </w:rPr>
+      </w:pPr>
+      <w:r>
+        <w:rPr>
+          <w:rFonts w:ascii="Times New Roman" w:hAnsi="Times New Roman" w:cs="Times New Roman"/>
+          <w:sz w:val="24"/>
+          <w:szCs w:val="24"/>
+        </w:rPr>
+        <w:t xml:space="preserve">Project leads will maintain files on OneDrive and once data approved for public release copies will be made available via USEPA </w:t>
       </w:r>
       <w:proofErr w:type="spellStart"/>
       <w:r>
@@ -1978,6 +2331,7 @@
           <w:sz w:val="24"/>
           <w:szCs w:val="24"/>
         </w:rPr>
+        <w:lastRenderedPageBreak/>
         <w:t xml:space="preserve">Describe </w:t>
       </w:r>
       <w:r>
@@ -2278,7 +2632,6 @@
           <w:sz w:val="24"/>
           <w:szCs w:val="24"/>
         </w:rPr>
-        <w:lastRenderedPageBreak/>
         <w:t>See attached email</w:t>
       </w:r>
     </w:p>
@@ -2319,7 +2672,7 @@
           <v:shape id="_x0000_i1025" type="#_x0000_t75" style="width:459pt;height:594pt" o:ole="">
             <v:imagedata r:id="rId11" o:title=""/>
           </v:shape>
-          <o:OLEObject Type="Embed" ProgID="AcroExch.Document.DC" ShapeID="_x0000_i1025" DrawAspect="Content" ObjectID="_1683108186" r:id="rId12"/>
+          <o:OLEObject Type="Embed" ProgID="AcroExch.Document.DC" ShapeID="_x0000_i1025" DrawAspect="Content" ObjectID="_1683363305" r:id="rId12"/>
         </w:object>
       </w:r>
     </w:p>
@@ -4053,17 +4406,46 @@
 </file>
 
 <file path=customXml/item1.xml><?xml version="1.0" encoding="utf-8"?>
-<?mso-contentType ?>
-<FormTemplates xmlns="http://schemas.microsoft.com/sharepoint/v3/contenttype/forms">
-  <Display>DocumentLibraryForm</Display>
-  <Edit>DocumentLibraryForm</Edit>
-  <New>DocumentLibraryForm</New>
-</FormTemplates>
+<p:properties xmlns:p="http://schemas.microsoft.com/office/2006/metadata/properties" xmlns:xsi="http://www.w3.org/2001/XMLSchema-instance" xmlns:pc="http://schemas.microsoft.com/office/infopath/2007/PartnerControls">
+  <documentManagement>
+    <Record xmlns="4ffa91fb-a0ff-4ac5-b2db-65c790d184a4">Shared</Record>
+    <Language xmlns="http://schemas.microsoft.com/sharepoint/v3">English</Language>
+    <Document_x0020_Creation_x0020_Date xmlns="4ffa91fb-a0ff-4ac5-b2db-65c790d184a4">2021-05-11T12:14:10+00:00</Document_x0020_Creation_x0020_Date>
+    <_Source xmlns="http://schemas.microsoft.com/sharepoint/v3/fields" xsi:nil="true"/>
+    <j747ac98061d40f0aa7bd47e1db5675d xmlns="4ffa91fb-a0ff-4ac5-b2db-65c790d184a4">
+      <Terms xmlns="http://schemas.microsoft.com/office/infopath/2007/PartnerControls"/>
+    </j747ac98061d40f0aa7bd47e1db5675d>
+    <External_x0020_Contributor xmlns="4ffa91fb-a0ff-4ac5-b2db-65c790d184a4" xsi:nil="true"/>
+    <TaxKeywordTaxHTField xmlns="4ffa91fb-a0ff-4ac5-b2db-65c790d184a4">
+      <Terms xmlns="http://schemas.microsoft.com/office/infopath/2007/PartnerControls"/>
+    </TaxKeywordTaxHTField>
+    <Rights xmlns="4ffa91fb-a0ff-4ac5-b2db-65c790d184a4" xsi:nil="true"/>
+    <EPA_x0020_Office xmlns="4ffa91fb-a0ff-4ac5-b2db-65c790d184a4" xsi:nil="true"/>
+    <CategoryDescription xmlns="http://schemas.microsoft.com/sharepoint.v3" xsi:nil="true"/>
+    <Identifier xmlns="4ffa91fb-a0ff-4ac5-b2db-65c790d184a4" xsi:nil="true"/>
+    <_Coverage xmlns="http://schemas.microsoft.com/sharepoint/v3/fields" xsi:nil="true"/>
+    <Creator xmlns="4ffa91fb-a0ff-4ac5-b2db-65c790d184a4">
+      <UserInfo>
+        <DisplayName/>
+        <AccountId xsi:nil="true"/>
+        <AccountType/>
+      </UserInfo>
+    </Creator>
+    <EPA_x0020_Related_x0020_Documents xmlns="4ffa91fb-a0ff-4ac5-b2db-65c790d184a4" xsi:nil="true"/>
+    <EPA_x0020_Contributor xmlns="4ffa91fb-a0ff-4ac5-b2db-65c790d184a4">
+      <UserInfo>
+        <DisplayName/>
+        <AccountId xsi:nil="true"/>
+        <AccountType/>
+      </UserInfo>
+    </EPA_x0020_Contributor>
+    <TaxCatchAll xmlns="4ffa91fb-a0ff-4ac5-b2db-65c790d184a4"/>
+  </documentManagement>
+</p:properties>
 </file>
 
 <file path=customXml/item2.xml><?xml version="1.0" encoding="utf-8"?>
-<?mso-contentType ?>
-<SharedContentType xmlns="Microsoft.SharePoint.Taxonomy.ContentTypeSync" SourceId="29f62856-1543-49d4-a736-4569d363f533" ContentTypeId="0x0101" PreviousValue="false"/>
+<b:Sources xmlns:b="http://schemas.openxmlformats.org/officeDocument/2006/bibliography" xmlns="http://schemas.openxmlformats.org/officeDocument/2006/bibliography" SelectedStyle="\APASixthEditionOfficeOnline.xsl" StyleName="APA" Version="6"/>
 </file>
 
 <file path=customXml/item3.xml><?xml version="1.0" encoding="utf-8"?>
@@ -4465,60 +4847,36 @@
 </file>
 
 <file path=customXml/item4.xml><?xml version="1.0" encoding="utf-8"?>
-<b:Sources xmlns:b="http://schemas.openxmlformats.org/officeDocument/2006/bibliography" xmlns="http://schemas.openxmlformats.org/officeDocument/2006/bibliography" SelectedStyle="\APASixthEditionOfficeOnline.xsl" StyleName="APA" Version="6"/>
+<?mso-contentType ?>
+<SharedContentType xmlns="Microsoft.SharePoint.Taxonomy.ContentTypeSync" SourceId="29f62856-1543-49d4-a736-4569d363f533" ContentTypeId="0x0101" PreviousValue="false"/>
 </file>
 
 <file path=customXml/item5.xml><?xml version="1.0" encoding="utf-8"?>
-<p:properties xmlns:p="http://schemas.microsoft.com/office/2006/metadata/properties" xmlns:xsi="http://www.w3.org/2001/XMLSchema-instance" xmlns:pc="http://schemas.microsoft.com/office/infopath/2007/PartnerControls">
-  <documentManagement>
-    <Record xmlns="4ffa91fb-a0ff-4ac5-b2db-65c790d184a4">Shared</Record>
-    <Language xmlns="http://schemas.microsoft.com/sharepoint/v3">English</Language>
-    <Document_x0020_Creation_x0020_Date xmlns="4ffa91fb-a0ff-4ac5-b2db-65c790d184a4">2021-05-11T12:14:10+00:00</Document_x0020_Creation_x0020_Date>
-    <_Source xmlns="http://schemas.microsoft.com/sharepoint/v3/fields" xsi:nil="true"/>
-    <j747ac98061d40f0aa7bd47e1db5675d xmlns="4ffa91fb-a0ff-4ac5-b2db-65c790d184a4">
-      <Terms xmlns="http://schemas.microsoft.com/office/infopath/2007/PartnerControls"/>
-    </j747ac98061d40f0aa7bd47e1db5675d>
-    <External_x0020_Contributor xmlns="4ffa91fb-a0ff-4ac5-b2db-65c790d184a4" xsi:nil="true"/>
-    <TaxKeywordTaxHTField xmlns="4ffa91fb-a0ff-4ac5-b2db-65c790d184a4">
-      <Terms xmlns="http://schemas.microsoft.com/office/infopath/2007/PartnerControls"/>
-    </TaxKeywordTaxHTField>
-    <Rights xmlns="4ffa91fb-a0ff-4ac5-b2db-65c790d184a4" xsi:nil="true"/>
-    <EPA_x0020_Office xmlns="4ffa91fb-a0ff-4ac5-b2db-65c790d184a4" xsi:nil="true"/>
-    <CategoryDescription xmlns="http://schemas.microsoft.com/sharepoint.v3" xsi:nil="true"/>
-    <Identifier xmlns="4ffa91fb-a0ff-4ac5-b2db-65c790d184a4" xsi:nil="true"/>
-    <_Coverage xmlns="http://schemas.microsoft.com/sharepoint/v3/fields" xsi:nil="true"/>
-    <Creator xmlns="4ffa91fb-a0ff-4ac5-b2db-65c790d184a4">
-      <UserInfo>
-        <DisplayName/>
-        <AccountId xsi:nil="true"/>
-        <AccountType/>
-      </UserInfo>
-    </Creator>
-    <EPA_x0020_Related_x0020_Documents xmlns="4ffa91fb-a0ff-4ac5-b2db-65c790d184a4" xsi:nil="true"/>
-    <EPA_x0020_Contributor xmlns="4ffa91fb-a0ff-4ac5-b2db-65c790d184a4">
-      <UserInfo>
-        <DisplayName/>
-        <AccountId xsi:nil="true"/>
-        <AccountType/>
-      </UserInfo>
-    </EPA_x0020_Contributor>
-    <TaxCatchAll xmlns="4ffa91fb-a0ff-4ac5-b2db-65c790d184a4"/>
-  </documentManagement>
-</p:properties>
+<?mso-contentType ?>
+<FormTemplates xmlns="http://schemas.microsoft.com/sharepoint/v3/contenttype/forms">
+  <Display>DocumentLibraryForm</Display>
+  <Edit>DocumentLibraryForm</Edit>
+  <New>DocumentLibraryForm</New>
+</FormTemplates>
 </file>
 
 <file path=customXml/itemProps1.xml><?xml version="1.0" encoding="utf-8"?>
-<ds:datastoreItem xmlns:ds="http://schemas.openxmlformats.org/officeDocument/2006/customXml" ds:itemID="{EBF3C039-6F62-4734-93B1-012A7FEE2288}">
+<ds:datastoreItem xmlns:ds="http://schemas.openxmlformats.org/officeDocument/2006/customXml" ds:itemID="{1F1D411F-ABA9-493F-A668-82B6151056B6}">
   <ds:schemaRefs>
-    <ds:schemaRef ds:uri="http://schemas.microsoft.com/sharepoint/v3/contenttype/forms"/>
+    <ds:schemaRef ds:uri="http://schemas.microsoft.com/office/2006/metadata/properties"/>
+    <ds:schemaRef ds:uri="http://schemas.microsoft.com/office/infopath/2007/PartnerControls"/>
+    <ds:schemaRef ds:uri="4ffa91fb-a0ff-4ac5-b2db-65c790d184a4"/>
+    <ds:schemaRef ds:uri="http://schemas.microsoft.com/sharepoint/v3"/>
+    <ds:schemaRef ds:uri="http://schemas.microsoft.com/sharepoint/v3/fields"/>
+    <ds:schemaRef ds:uri="http://schemas.microsoft.com/sharepoint.v3"/>
   </ds:schemaRefs>
 </ds:datastoreItem>
 </file>
 
 <file path=customXml/itemProps2.xml><?xml version="1.0" encoding="utf-8"?>
-<ds:datastoreItem xmlns:ds="http://schemas.openxmlformats.org/officeDocument/2006/customXml" ds:itemID="{6695BBE0-F962-4526-8830-44D2D06A1E44}">
+<ds:datastoreItem xmlns:ds="http://schemas.openxmlformats.org/officeDocument/2006/customXml" ds:itemID="{785AD8DD-5FA1-42AA-BF18-507C1F0E24D6}">
   <ds:schemaRefs>
-    <ds:schemaRef ds:uri="Microsoft.SharePoint.Taxonomy.ContentTypeSync"/>
+    <ds:schemaRef ds:uri="http://schemas.openxmlformats.org/officeDocument/2006/bibliography"/>
   </ds:schemaRefs>
 </ds:datastoreItem>
 </file>
@@ -4546,22 +4904,17 @@
 </file>
 
 <file path=customXml/itemProps4.xml><?xml version="1.0" encoding="utf-8"?>
-<ds:datastoreItem xmlns:ds="http://schemas.openxmlformats.org/officeDocument/2006/customXml" ds:itemID="{785AD8DD-5FA1-42AA-BF18-507C1F0E24D6}">
+<ds:datastoreItem xmlns:ds="http://schemas.openxmlformats.org/officeDocument/2006/customXml" ds:itemID="{6695BBE0-F962-4526-8830-44D2D06A1E44}">
   <ds:schemaRefs>
-    <ds:schemaRef ds:uri="http://schemas.openxmlformats.org/officeDocument/2006/bibliography"/>
+    <ds:schemaRef ds:uri="Microsoft.SharePoint.Taxonomy.ContentTypeSync"/>
   </ds:schemaRefs>
 </ds:datastoreItem>
 </file>
 
 <file path=customXml/itemProps5.xml><?xml version="1.0" encoding="utf-8"?>
-<ds:datastoreItem xmlns:ds="http://schemas.openxmlformats.org/officeDocument/2006/customXml" ds:itemID="{1F1D411F-ABA9-493F-A668-82B6151056B6}">
+<ds:datastoreItem xmlns:ds="http://schemas.openxmlformats.org/officeDocument/2006/customXml" ds:itemID="{EBF3C039-6F62-4734-93B1-012A7FEE2288}">
   <ds:schemaRefs>
-    <ds:schemaRef ds:uri="http://schemas.microsoft.com/office/2006/metadata/properties"/>
-    <ds:schemaRef ds:uri="http://schemas.microsoft.com/office/infopath/2007/PartnerControls"/>
-    <ds:schemaRef ds:uri="4ffa91fb-a0ff-4ac5-b2db-65c790d184a4"/>
-    <ds:schemaRef ds:uri="http://schemas.microsoft.com/sharepoint/v3"/>
-    <ds:schemaRef ds:uri="http://schemas.microsoft.com/sharepoint/v3/fields"/>
-    <ds:schemaRef ds:uri="http://schemas.microsoft.com/sharepoint.v3"/>
+    <ds:schemaRef ds:uri="http://schemas.microsoft.com/sharepoint/v3/contenttype/forms"/>
   </ds:schemaRefs>
 </ds:datastoreItem>
 </file>
</xml_diff>